<commit_message>
Rename resume to vitae and update.
</commit_message>
<xml_diff>
--- a/content/resume.docx
+++ b/content/resume.docx
@@ -828,7 +828,7 @@
       </w:hyperlink>
     </w:p>
     <w:bookmarkEnd w:id="32"/>
-    <w:bookmarkStart w:id="52" w:name="posters-and-presentations"/>
+    <w:bookmarkStart w:id="53" w:name="posters-and-presentations"/>
     <w:p>
       <w:pPr>
         <w:pStyle w:val="Heading2"/>
@@ -859,9 +859,15 @@
       <w:r>
         <w:t xml:space="preserve">”</w:t>
       </w:r>
-      <w:r>
-        <w:t xml:space="preserve"> </w:t>
-      </w:r>
+    </w:p>
+    <w:p>
+      <w:pPr>
+        <w:numPr>
+          <w:ilvl w:val="1"/>
+          <w:numId w:val="1003"/>
+        </w:numPr>
+        <w:pStyle w:val="Compact"/>
+      </w:pPr>
       <w:r>
         <w:t xml:space="preserve">(</w:t>
       </w:r>
@@ -893,6 +899,42 @@
     <w:p>
       <w:pPr>
         <w:numPr>
+          <w:ilvl w:val="1"/>
+          <w:numId w:val="1003"/>
+        </w:numPr>
+        <w:pStyle w:val="Compact"/>
+      </w:pPr>
+      <w:r>
+        <w:t xml:space="preserve">(</w:t>
+      </w:r>
+      <w:hyperlink r:id="rId34">
+        <w:r>
+          <w:rPr>
+            <w:rStyle w:val="Hyperlink"/>
+          </w:rPr>
+          <w:t xml:space="preserve">invited talk</w:t>
+        </w:r>
+      </w:hyperlink>
+      <w:r>
+        <w:t xml:space="preserve">)</w:t>
+      </w:r>
+      <w:r>
+        <w:t xml:space="preserve"> </w:t>
+      </w:r>
+      <w:r>
+        <w:rPr>
+          <w:bCs/>
+          <w:b/>
+        </w:rPr>
+        <w:t xml:space="preserve">Bhatt Lab Computation Subgroup Meeting</w:t>
+      </w:r>
+      <w:r>
+        <w:t xml:space="preserve">, Stanford University, Palo Alto, CA</w:t>
+      </w:r>
+    </w:p>
+    <w:p>
+      <w:pPr>
+        <w:numPr>
           <w:ilvl w:val="0"/>
           <w:numId w:val="1002"/>
         </w:numPr>
@@ -918,7 +960,7 @@
       <w:r>
         <w:t xml:space="preserve">(</w:t>
       </w:r>
-      <w:hyperlink r:id="rId34">
+      <w:hyperlink r:id="rId35">
         <w:r>
           <w:rPr>
             <w:rStyle w:val="Hyperlink"/>
@@ -935,7 +977,7 @@
       <w:r>
         <w:t xml:space="preserve"> </w:t>
       </w:r>
-      <w:hyperlink r:id="rId35">
+      <w:hyperlink r:id="rId36">
         <w:r>
           <w:rPr>
             <w:rStyle w:val="Hyperlink"/>
@@ -1006,7 +1048,7 @@
       <w:pPr>
         <w:numPr>
           <w:ilvl w:val="1"/>
-          <w:numId w:val="1003"/>
+          <w:numId w:val="1004"/>
         </w:numPr>
         <w:pStyle w:val="Compact"/>
       </w:pPr>
@@ -1036,7 +1078,7 @@
       <w:r>
         <w:t xml:space="preserve">(</w:t>
       </w:r>
-      <w:hyperlink r:id="rId36">
+      <w:hyperlink r:id="rId37">
         <w:r>
           <w:rPr>
             <w:rStyle w:val="Hyperlink"/>
@@ -1053,7 +1095,7 @@
       <w:r>
         <w:t xml:space="preserve"> </w:t>
       </w:r>
-      <w:hyperlink r:id="rId37">
+      <w:hyperlink r:id="rId38">
         <w:r>
           <w:rPr>
             <w:rStyle w:val="Hyperlink"/>
@@ -1069,7 +1111,7 @@
       <w:pPr>
         <w:numPr>
           <w:ilvl w:val="1"/>
-          <w:numId w:val="1004"/>
+          <w:numId w:val="1005"/>
         </w:numPr>
         <w:pStyle w:val="Compact"/>
       </w:pPr>
@@ -1094,7 +1136,7 @@
       <w:pPr>
         <w:numPr>
           <w:ilvl w:val="1"/>
-          <w:numId w:val="1004"/>
+          <w:numId w:val="1005"/>
         </w:numPr>
         <w:pStyle w:val="Compact"/>
       </w:pPr>
@@ -1149,7 +1191,7 @@
       <w:r>
         <w:t xml:space="preserve">(</w:t>
       </w:r>
-      <w:hyperlink r:id="rId38">
+      <w:hyperlink r:id="rId39">
         <w:r>
           <w:rPr>
             <w:rStyle w:val="Hyperlink"/>
@@ -1166,7 +1208,7 @@
       <w:r>
         <w:t xml:space="preserve"> </w:t>
       </w:r>
-      <w:hyperlink r:id="rId39">
+      <w:hyperlink r:id="rId40">
         <w:r>
           <w:rPr>
             <w:rStyle w:val="Hyperlink"/>
@@ -1219,7 +1261,7 @@
       <w:r>
         <w:t xml:space="preserve">(</w:t>
       </w:r>
-      <w:hyperlink r:id="rId40">
+      <w:hyperlink r:id="rId41">
         <w:r>
           <w:rPr>
             <w:rStyle w:val="Hyperlink"/>
@@ -1278,7 +1320,7 @@
       <w:r>
         <w:t xml:space="preserve">(</w:t>
       </w:r>
-      <w:hyperlink r:id="rId41">
+      <w:hyperlink r:id="rId42">
         <w:r>
           <w:rPr>
             <w:rStyle w:val="Hyperlink"/>
@@ -1331,7 +1373,7 @@
       <w:r>
         <w:t xml:space="preserve">(</w:t>
       </w:r>
-      <w:hyperlink r:id="rId42">
+      <w:hyperlink r:id="rId43">
         <w:r>
           <w:rPr>
             <w:rStyle w:val="Hyperlink"/>
@@ -1348,7 +1390,7 @@
       <w:r>
         <w:t xml:space="preserve"> </w:t>
       </w:r>
-      <w:hyperlink r:id="rId43">
+      <w:hyperlink r:id="rId44">
         <w:r>
           <w:rPr>
             <w:rStyle w:val="Hyperlink"/>
@@ -1401,7 +1443,7 @@
       <w:r>
         <w:t xml:space="preserve">(</w:t>
       </w:r>
-      <w:hyperlink r:id="rId44">
+      <w:hyperlink r:id="rId45">
         <w:r>
           <w:rPr>
             <w:rStyle w:val="Hyperlink"/>
@@ -1472,7 +1514,7 @@
       <w:r>
         <w:t xml:space="preserve">(</w:t>
       </w:r>
-      <w:hyperlink r:id="rId45">
+      <w:hyperlink r:id="rId46">
         <w:r>
           <w:rPr>
             <w:rStyle w:val="Hyperlink"/>
@@ -1515,65 +1557,6 @@
       </w:r>
       <w:r>
         <w:t xml:space="preserve">Identifying and tracking bacterial strains in metagenomic libraries</w:t>
-      </w:r>
-      <w:r>
-        <w:t xml:space="preserve">”</w:t>
-      </w:r>
-      <w:r>
-        <w:t xml:space="preserve"> </w:t>
-      </w:r>
-      <w:r>
-        <w:t xml:space="preserve">(</w:t>
-      </w:r>
-      <w:hyperlink r:id="rId46">
-        <w:r>
-          <w:rPr>
-            <w:rStyle w:val="Hyperlink"/>
-          </w:rPr>
-          <w:t xml:space="preserve">talk</w:t>
-        </w:r>
-      </w:hyperlink>
-      <w:r>
-        <w:t xml:space="preserve">)</w:t>
-      </w:r>
-      <w:r>
-        <w:t xml:space="preserve"> </w:t>
-      </w:r>
-      <w:r>
-        <w:rPr>
-          <w:bCs/>
-          <w:b/>
-        </w:rPr>
-        <w:t xml:space="preserve">Tools &amp; Tech RIPS</w:t>
-      </w:r>
-      <w:r>
-        <w:t xml:space="preserve">, The Gladstone Institutes, San Francisco, California</w:t>
-      </w:r>
-    </w:p>
-    <w:p>
-      <w:pPr>
-        <w:numPr>
-          <w:ilvl w:val="0"/>
-          <w:numId w:val="1002"/>
-        </w:numPr>
-      </w:pPr>
-      <w:r>
-        <w:t xml:space="preserve">[2020]</w:t>
-      </w:r>
-      <w:r>
-        <w:t xml:space="preserve"> </w:t>
-      </w:r>
-      <w:r>
-        <w:t xml:space="preserve">“</w:t>
-      </w:r>
-      <w:r>
-        <w:t xml:space="preserve">Strain-level bacterial reconstruction and inference in patients</w:t>
-      </w:r>
-      <w:r>
-        <w:t xml:space="preserve"> </w:t>
-      </w:r>
-      <w:r>
-        <w:t xml:space="preserve">receiving fecal microbiota transplantation for ulcerative colitis</w:t>
       </w:r>
       <w:r>
         <w:t xml:space="preserve">”</w:t>
@@ -1603,6 +1586,65 @@
           <w:bCs/>
           <w:b/>
         </w:rPr>
+        <w:t xml:space="preserve">Tools &amp; Tech RIPS</w:t>
+      </w:r>
+      <w:r>
+        <w:t xml:space="preserve">, The Gladstone Institutes, San Francisco, California</w:t>
+      </w:r>
+    </w:p>
+    <w:p>
+      <w:pPr>
+        <w:numPr>
+          <w:ilvl w:val="0"/>
+          <w:numId w:val="1002"/>
+        </w:numPr>
+      </w:pPr>
+      <w:r>
+        <w:t xml:space="preserve">[2020]</w:t>
+      </w:r>
+      <w:r>
+        <w:t xml:space="preserve"> </w:t>
+      </w:r>
+      <w:r>
+        <w:t xml:space="preserve">“</w:t>
+      </w:r>
+      <w:r>
+        <w:t xml:space="preserve">Strain-level bacterial reconstruction and inference in patients</w:t>
+      </w:r>
+      <w:r>
+        <w:t xml:space="preserve"> </w:t>
+      </w:r>
+      <w:r>
+        <w:t xml:space="preserve">receiving fecal microbiota transplantation for ulcerative colitis</w:t>
+      </w:r>
+      <w:r>
+        <w:t xml:space="preserve">”</w:t>
+      </w:r>
+      <w:r>
+        <w:t xml:space="preserve"> </w:t>
+      </w:r>
+      <w:r>
+        <w:t xml:space="preserve">(</w:t>
+      </w:r>
+      <w:hyperlink r:id="rId48">
+        <w:r>
+          <w:rPr>
+            <w:rStyle w:val="Hyperlink"/>
+          </w:rPr>
+          <w:t xml:space="preserve">talk</w:t>
+        </w:r>
+      </w:hyperlink>
+      <w:r>
+        <w:t xml:space="preserve">)</w:t>
+      </w:r>
+      <w:r>
+        <w:t xml:space="preserve"> </w:t>
+      </w:r>
+      <w:r>
+        <w:rPr>
+          <w:bCs/>
+          <w:b/>
+        </w:rPr>
         <w:t xml:space="preserve">Microbiome Ignite Series</w:t>
       </w:r>
       <w:r>
@@ -1637,7 +1679,7 @@
       <w:r>
         <w:t xml:space="preserve">(</w:t>
       </w:r>
-      <w:hyperlink r:id="rId48">
+      <w:hyperlink r:id="rId49">
         <w:r>
           <w:rPr>
             <w:rStyle w:val="Hyperlink"/>
@@ -1711,102 +1753,6 @@
       </w:r>
       <w:r>
         <w:t xml:space="preserve">(</w:t>
-      </w:r>
-      <w:hyperlink r:id="rId49">
-        <w:r>
-          <w:rPr>
-            <w:rStyle w:val="Hyperlink"/>
-          </w:rPr>
-          <w:t xml:space="preserve">poster</w:t>
-        </w:r>
-      </w:hyperlink>
-      <w:r>
-        <w:t xml:space="preserve">),</w:t>
-      </w:r>
-      <w:r>
-        <w:t xml:space="preserve"> </w:t>
-      </w:r>
-      <w:r>
-        <w:rPr>
-          <w:bCs/>
-          <w:b/>
-        </w:rPr>
-        <w:t xml:space="preserve">American Society for Microbiology - Microbe</w:t>
-      </w:r>
-      <w:r>
-        <w:t xml:space="preserve">, San Francisco, California</w:t>
-      </w:r>
-    </w:p>
-    <w:p>
-      <w:pPr>
-        <w:numPr>
-          <w:ilvl w:val="0"/>
-          <w:numId w:val="1002"/>
-        </w:numPr>
-      </w:pPr>
-      <w:r>
-        <w:t xml:space="preserve">“</w:t>
-      </w:r>
-      <w:r>
-        <w:t xml:space="preserve">Changes in the gut microbiota and fermentation products associated</w:t>
-      </w:r>
-      <w:r>
-        <w:t xml:space="preserve"> </w:t>
-      </w:r>
-      <w:r>
-        <w:t xml:space="preserve">with enhanced longevity in acarbose-treated mice.</w:t>
-      </w:r>
-      <w:r>
-        <w:t xml:space="preserve">”</w:t>
-      </w:r>
-      <w:r>
-        <w:t xml:space="preserve"> </w:t>
-      </w:r>
-      <w:r>
-        <w:t xml:space="preserve">Presented at:</w:t>
-      </w:r>
-    </w:p>
-    <w:p>
-      <w:pPr>
-        <w:numPr>
-          <w:ilvl w:val="1"/>
-          <w:numId w:val="1005"/>
-        </w:numPr>
-        <w:pStyle w:val="Compact"/>
-      </w:pPr>
-      <w:r>
-        <w:t xml:space="preserve">[2018] (invited talk)</w:t>
-      </w:r>
-      <w:r>
-        <w:t xml:space="preserve"> </w:t>
-      </w:r>
-      <w:r>
-        <w:rPr>
-          <w:bCs/>
-          <w:b/>
-        </w:rPr>
-        <w:t xml:space="preserve">Pollard Lab Meeting</w:t>
-      </w:r>
-      <w:r>
-        <w:t xml:space="preserve">, University of California,</w:t>
-      </w:r>
-      <w:r>
-        <w:t xml:space="preserve"> </w:t>
-      </w:r>
-      <w:r>
-        <w:t xml:space="preserve">San Francisco, invited by Dr. Katherine S. Pollard</w:t>
-      </w:r>
-    </w:p>
-    <w:p>
-      <w:pPr>
-        <w:numPr>
-          <w:ilvl w:val="1"/>
-          <w:numId w:val="1005"/>
-        </w:numPr>
-        <w:pStyle w:val="Compact"/>
-      </w:pPr>
-      <w:r>
-        <w:t xml:space="preserve">[2018] (</w:t>
       </w:r>
       <w:hyperlink r:id="rId50">
         <w:r>
@@ -1817,6 +1763,102 @@
         </w:r>
       </w:hyperlink>
       <w:r>
+        <w:t xml:space="preserve">),</w:t>
+      </w:r>
+      <w:r>
+        <w:t xml:space="preserve"> </w:t>
+      </w:r>
+      <w:r>
+        <w:rPr>
+          <w:bCs/>
+          <w:b/>
+        </w:rPr>
+        <w:t xml:space="preserve">American Society for Microbiology - Microbe</w:t>
+      </w:r>
+      <w:r>
+        <w:t xml:space="preserve">, San Francisco, California</w:t>
+      </w:r>
+    </w:p>
+    <w:p>
+      <w:pPr>
+        <w:numPr>
+          <w:ilvl w:val="0"/>
+          <w:numId w:val="1002"/>
+        </w:numPr>
+      </w:pPr>
+      <w:r>
+        <w:t xml:space="preserve">“</w:t>
+      </w:r>
+      <w:r>
+        <w:t xml:space="preserve">Changes in the gut microbiota and fermentation products associated</w:t>
+      </w:r>
+      <w:r>
+        <w:t xml:space="preserve"> </w:t>
+      </w:r>
+      <w:r>
+        <w:t xml:space="preserve">with enhanced longevity in acarbose-treated mice.</w:t>
+      </w:r>
+      <w:r>
+        <w:t xml:space="preserve">”</w:t>
+      </w:r>
+      <w:r>
+        <w:t xml:space="preserve"> </w:t>
+      </w:r>
+      <w:r>
+        <w:t xml:space="preserve">Presented at:</w:t>
+      </w:r>
+    </w:p>
+    <w:p>
+      <w:pPr>
+        <w:numPr>
+          <w:ilvl w:val="1"/>
+          <w:numId w:val="1006"/>
+        </w:numPr>
+        <w:pStyle w:val="Compact"/>
+      </w:pPr>
+      <w:r>
+        <w:t xml:space="preserve">[2018] (invited talk)</w:t>
+      </w:r>
+      <w:r>
+        <w:t xml:space="preserve"> </w:t>
+      </w:r>
+      <w:r>
+        <w:rPr>
+          <w:bCs/>
+          <w:b/>
+        </w:rPr>
+        <w:t xml:space="preserve">Pollard Lab Meeting</w:t>
+      </w:r>
+      <w:r>
+        <w:t xml:space="preserve">, University of California,</w:t>
+      </w:r>
+      <w:r>
+        <w:t xml:space="preserve"> </w:t>
+      </w:r>
+      <w:r>
+        <w:t xml:space="preserve">San Francisco, invited by Dr. Katherine S. Pollard</w:t>
+      </w:r>
+    </w:p>
+    <w:p>
+      <w:pPr>
+        <w:numPr>
+          <w:ilvl w:val="1"/>
+          <w:numId w:val="1006"/>
+        </w:numPr>
+        <w:pStyle w:val="Compact"/>
+      </w:pPr>
+      <w:r>
+        <w:t xml:space="preserve">[2018] (</w:t>
+      </w:r>
+      <w:hyperlink r:id="rId51">
+        <w:r>
+          <w:rPr>
+            <w:rStyle w:val="Hyperlink"/>
+          </w:rPr>
+          <w:t xml:space="preserve">poster</w:t>
+        </w:r>
+      </w:hyperlink>
+      <w:r>
         <w:t xml:space="preserve">)</w:t>
       </w:r>
       <w:r>
@@ -1851,7 +1893,7 @@
       <w:pPr>
         <w:numPr>
           <w:ilvl w:val="1"/>
-          <w:numId w:val="1005"/>
+          <w:numId w:val="1006"/>
         </w:numPr>
         <w:pStyle w:val="Compact"/>
       </w:pPr>
@@ -1882,7 +1924,7 @@
       <w:pPr>
         <w:numPr>
           <w:ilvl w:val="1"/>
-          <w:numId w:val="1005"/>
+          <w:numId w:val="1006"/>
         </w:numPr>
         <w:pStyle w:val="Compact"/>
       </w:pPr>
@@ -1913,7 +1955,7 @@
       <w:pPr>
         <w:numPr>
           <w:ilvl w:val="1"/>
-          <w:numId w:val="1005"/>
+          <w:numId w:val="1006"/>
         </w:numPr>
         <w:pStyle w:val="Compact"/>
       </w:pPr>
@@ -1968,7 +2010,7 @@
       <w:r>
         <w:t xml:space="preserve">(</w:t>
       </w:r>
-      <w:hyperlink r:id="rId51">
+      <w:hyperlink r:id="rId52">
         <w:r>
           <w:rPr>
             <w:rStyle w:val="Hyperlink"/>
@@ -2197,8 +2239,8 @@
         <w:t xml:space="preserve">The College of William &amp; Mary</w:t>
       </w:r>
     </w:p>
-    <w:bookmarkEnd w:id="52"/>
-    <w:bookmarkStart w:id="53" w:name="grants-and-fellowships"/>
+    <w:bookmarkEnd w:id="53"/>
+    <w:bookmarkStart w:id="54" w:name="grants-and-fellowships"/>
     <w:p>
       <w:pPr>
         <w:pStyle w:val="Heading2"/>
@@ -2211,7 +2253,7 @@
       <w:pPr>
         <w:numPr>
           <w:ilvl w:val="0"/>
-          <w:numId w:val="1006"/>
+          <w:numId w:val="1007"/>
         </w:numPr>
       </w:pPr>
       <w:r>
@@ -2234,7 +2276,7 @@
       <w:pPr>
         <w:numPr>
           <w:ilvl w:val="0"/>
-          <w:numId w:val="1006"/>
+          <w:numId w:val="1007"/>
         </w:numPr>
       </w:pPr>
       <w:r>
@@ -2284,7 +2326,7 @@
       <w:pPr>
         <w:numPr>
           <w:ilvl w:val="0"/>
-          <w:numId w:val="1006"/>
+          <w:numId w:val="1007"/>
         </w:numPr>
       </w:pPr>
       <w:r>
@@ -2301,7 +2343,7 @@
       <w:pPr>
         <w:numPr>
           <w:ilvl w:val="0"/>
-          <w:numId w:val="1006"/>
+          <w:numId w:val="1007"/>
         </w:numPr>
       </w:pPr>
       <w:r>
@@ -2324,7 +2366,7 @@
       <w:pPr>
         <w:numPr>
           <w:ilvl w:val="0"/>
-          <w:numId w:val="1006"/>
+          <w:numId w:val="1007"/>
         </w:numPr>
       </w:pPr>
       <w:r>
@@ -2335,7 +2377,7 @@
       <w:pPr>
         <w:numPr>
           <w:ilvl w:val="0"/>
-          <w:numId w:val="1006"/>
+          <w:numId w:val="1007"/>
         </w:numPr>
       </w:pPr>
       <w:r>
@@ -2352,7 +2394,7 @@
       <w:pPr>
         <w:numPr>
           <w:ilvl w:val="0"/>
-          <w:numId w:val="1006"/>
+          <w:numId w:val="1007"/>
         </w:numPr>
       </w:pPr>
       <w:r>
@@ -2363,15 +2405,15 @@
       <w:pPr>
         <w:numPr>
           <w:ilvl w:val="0"/>
-          <w:numId w:val="1006"/>
+          <w:numId w:val="1007"/>
         </w:numPr>
       </w:pPr>
       <w:r>
         <w:t xml:space="preserve">[2008] Howard Hughes Medical Institute Freshman Research Grant</w:t>
       </w:r>
     </w:p>
-    <w:bookmarkEnd w:id="53"/>
-    <w:bookmarkStart w:id="54" w:name="honors-and-awards"/>
+    <w:bookmarkEnd w:id="54"/>
+    <w:bookmarkStart w:id="55" w:name="honors-and-awards"/>
     <w:p>
       <w:pPr>
         <w:pStyle w:val="Heading2"/>
@@ -2384,7 +2426,7 @@
       <w:pPr>
         <w:numPr>
           <w:ilvl w:val="0"/>
-          <w:numId w:val="1007"/>
+          <w:numId w:val="1008"/>
         </w:numPr>
       </w:pPr>
       <w:r>
@@ -2401,38 +2443,38 @@
       <w:pPr>
         <w:numPr>
           <w:ilvl w:val="1"/>
+          <w:numId w:val="1009"/>
+        </w:numPr>
+        <w:pStyle w:val="Compact"/>
+      </w:pPr>
+      <w:r>
+        <w:t xml:space="preserve">This award is granted to exceptionally collaborative scientists who</w:t>
+      </w:r>
+      <w:r>
+        <w:t xml:space="preserve"> </w:t>
+      </w:r>
+      <w:r>
+        <w:t xml:space="preserve">take on leadership roles at Gladstone and demonstrate exemplary</w:t>
+      </w:r>
+      <w:r>
+        <w:t xml:space="preserve"> </w:t>
+      </w:r>
+      <w:r>
+        <w:t xml:space="preserve">collaboration, mentorship, and integrity that reaches beyond their own</w:t>
+      </w:r>
+      <w:r>
+        <w:t xml:space="preserve"> </w:t>
+      </w:r>
+      <w:r>
+        <w:t xml:space="preserve">lab</w:t>
+      </w:r>
+    </w:p>
+    <w:p>
+      <w:pPr>
+        <w:numPr>
+          <w:ilvl w:val="0"/>
           <w:numId w:val="1008"/>
         </w:numPr>
-        <w:pStyle w:val="Compact"/>
-      </w:pPr>
-      <w:r>
-        <w:t xml:space="preserve">This award is granted to exceptionally collaborative scientists who</w:t>
-      </w:r>
-      <w:r>
-        <w:t xml:space="preserve"> </w:t>
-      </w:r>
-      <w:r>
-        <w:t xml:space="preserve">take on leadership roles at Gladstone and demonstrate exemplary</w:t>
-      </w:r>
-      <w:r>
-        <w:t xml:space="preserve"> </w:t>
-      </w:r>
-      <w:r>
-        <w:t xml:space="preserve">collaboration, mentorship, and integrity that reaches beyond their own</w:t>
-      </w:r>
-      <w:r>
-        <w:t xml:space="preserve"> </w:t>
-      </w:r>
-      <w:r>
-        <w:t xml:space="preserve">lab</w:t>
-      </w:r>
-    </w:p>
-    <w:p>
-      <w:pPr>
-        <w:numPr>
-          <w:ilvl w:val="0"/>
-          <w:numId w:val="1007"/>
-        </w:numPr>
       </w:pPr>
       <w:r>
         <w:t xml:space="preserve">[2011] Nominated for Michigan State University Distinguished Fellowship or</w:t>
@@ -2448,7 +2490,7 @@
       <w:pPr>
         <w:numPr>
           <w:ilvl w:val="0"/>
-          <w:numId w:val="1007"/>
+          <w:numId w:val="1008"/>
         </w:numPr>
       </w:pPr>
       <w:r>
@@ -2465,7 +2507,7 @@
       <w:pPr>
         <w:numPr>
           <w:ilvl w:val="0"/>
-          <w:numId w:val="1007"/>
+          <w:numId w:val="1008"/>
         </w:numPr>
       </w:pPr>
       <w:r>
@@ -2478,8 +2520,8 @@
         <w:t xml:space="preserve">Societies</w:t>
       </w:r>
     </w:p>
-    <w:bookmarkEnd w:id="54"/>
-    <w:bookmarkStart w:id="56" w:name="education-and-professional-experience"/>
+    <w:bookmarkEnd w:id="55"/>
+    <w:bookmarkStart w:id="57" w:name="education-and-professional-experience"/>
     <w:p>
       <w:pPr>
         <w:pStyle w:val="Heading2"/>
@@ -2492,58 +2534,12 @@
       <w:pPr>
         <w:numPr>
           <w:ilvl w:val="0"/>
-          <w:numId w:val="1009"/>
+          <w:numId w:val="1010"/>
         </w:numPr>
         <w:pStyle w:val="Compact"/>
       </w:pPr>
       <w:r>
         <w:t xml:space="preserve">[2019-present] Postdoctoral Scholar</w:t>
-      </w:r>
-    </w:p>
-    <w:p>
-      <w:pPr>
-        <w:numPr>
-          <w:ilvl w:val="1"/>
-          <w:numId w:val="1010"/>
-        </w:numPr>
-        <w:pStyle w:val="Compact"/>
-      </w:pPr>
-      <w:r>
-        <w:rPr>
-          <w:bCs/>
-          <w:b/>
-        </w:rPr>
-        <w:t xml:space="preserve">Gladstone Institute</w:t>
-      </w:r>
-      <w:r>
-        <w:t xml:space="preserve"> </w:t>
-      </w:r>
-      <w:r>
-        <w:t xml:space="preserve">for Data Science and Biotechnology, San Francisco, CA</w:t>
-      </w:r>
-    </w:p>
-    <w:p>
-      <w:pPr>
-        <w:numPr>
-          <w:ilvl w:val="1"/>
-          <w:numId w:val="1010"/>
-        </w:numPr>
-        <w:pStyle w:val="Compact"/>
-      </w:pPr>
-      <w:r>
-        <w:t xml:space="preserve">Research Advisor: Dr. Katherine S. Pollard</w:t>
-      </w:r>
-    </w:p>
-    <w:p>
-      <w:pPr>
-        <w:numPr>
-          <w:ilvl w:val="0"/>
-          <w:numId w:val="1009"/>
-        </w:numPr>
-        <w:pStyle w:val="Compact"/>
-      </w:pPr>
-      <w:r>
-        <w:t xml:space="preserve">[2013-2018] PhD in Ecology and Evolutionary Biology</w:t>
       </w:r>
     </w:p>
     <w:p>
@@ -2559,10 +2555,13 @@
           <w:bCs/>
           <w:b/>
         </w:rPr>
-        <w:t xml:space="preserve">University of Michigan</w:t>
-      </w:r>
-      <w:r>
-        <w:t xml:space="preserve">, Ann Arbor, MI</w:t>
+        <w:t xml:space="preserve">Gladstone Institute</w:t>
+      </w:r>
+      <w:r>
+        <w:t xml:space="preserve"> </w:t>
+      </w:r>
+      <w:r>
+        <w:t xml:space="preserve">for Data Science and Biotechnology, San Francisco, CA</w:t>
       </w:r>
     </w:p>
     <w:p>
@@ -2573,7 +2572,50 @@
         </w:numPr>
         <w:pStyle w:val="Compact"/>
       </w:pPr>
-      <w:hyperlink r:id="rId55">
+      <w:r>
+        <w:t xml:space="preserve">Research Advisor: Dr. Katherine S. Pollard</w:t>
+      </w:r>
+    </w:p>
+    <w:p>
+      <w:pPr>
+        <w:numPr>
+          <w:ilvl w:val="0"/>
+          <w:numId w:val="1010"/>
+        </w:numPr>
+        <w:pStyle w:val="Compact"/>
+      </w:pPr>
+      <w:r>
+        <w:t xml:space="preserve">[2013-2018] PhD in Ecology and Evolutionary Biology</w:t>
+      </w:r>
+    </w:p>
+    <w:p>
+      <w:pPr>
+        <w:numPr>
+          <w:ilvl w:val="1"/>
+          <w:numId w:val="1012"/>
+        </w:numPr>
+        <w:pStyle w:val="Compact"/>
+      </w:pPr>
+      <w:r>
+        <w:rPr>
+          <w:bCs/>
+          <w:b/>
+        </w:rPr>
+        <w:t xml:space="preserve">University of Michigan</w:t>
+      </w:r>
+      <w:r>
+        <w:t xml:space="preserve">, Ann Arbor, MI</w:t>
+      </w:r>
+    </w:p>
+    <w:p>
+      <w:pPr>
+        <w:numPr>
+          <w:ilvl w:val="1"/>
+          <w:numId w:val="1012"/>
+        </w:numPr>
+        <w:pStyle w:val="Compact"/>
+      </w:pPr>
+      <w:hyperlink r:id="rId56">
         <w:r>
           <w:rPr>
             <w:rStyle w:val="Hyperlink"/>
@@ -2613,48 +2655,12 @@
       <w:pPr>
         <w:numPr>
           <w:ilvl w:val="1"/>
-          <w:numId w:val="1011"/>
+          <w:numId w:val="1012"/>
         </w:numPr>
         <w:pStyle w:val="Compact"/>
       </w:pPr>
       <w:r>
         <w:t xml:space="preserve">Embedded Masters in Ecology and Evolutionary Biology, granted in 2016</w:t>
-      </w:r>
-    </w:p>
-    <w:p>
-      <w:pPr>
-        <w:numPr>
-          <w:ilvl w:val="1"/>
-          <w:numId w:val="1011"/>
-        </w:numPr>
-        <w:pStyle w:val="Compact"/>
-      </w:pPr>
-      <w:r>
-        <w:t xml:space="preserve">GPA: 4.0</w:t>
-      </w:r>
-    </w:p>
-    <w:p>
-      <w:pPr>
-        <w:numPr>
-          <w:ilvl w:val="1"/>
-          <w:numId w:val="1011"/>
-        </w:numPr>
-        <w:pStyle w:val="Compact"/>
-      </w:pPr>
-      <w:r>
-        <w:t xml:space="preserve">Research Advisor: Dr. Thomas M. Schmidt</w:t>
-      </w:r>
-    </w:p>
-    <w:p>
-      <w:pPr>
-        <w:numPr>
-          <w:ilvl w:val="0"/>
-          <w:numId w:val="1009"/>
-        </w:numPr>
-        <w:pStyle w:val="Compact"/>
-      </w:pPr>
-      <w:r>
-        <w:t xml:space="preserve">[2011-2013] Graduate Student in Microbiology and Molecular Genetics</w:t>
       </w:r>
     </w:p>
     <w:p>
@@ -2666,14 +2672,7 @@
         <w:pStyle w:val="Compact"/>
       </w:pPr>
       <w:r>
-        <w:rPr>
-          <w:bCs/>
-          <w:b/>
-        </w:rPr>
-        <w:t xml:space="preserve">Michigan State University</w:t>
-      </w:r>
-      <w:r>
-        <w:t xml:space="preserve">, East Lansing, MI</w:t>
+        <w:t xml:space="preserve">GPA: 4.0</w:t>
       </w:r>
     </w:p>
     <w:p>
@@ -2685,42 +2684,6 @@
         <w:pStyle w:val="Compact"/>
       </w:pPr>
       <w:r>
-        <w:t xml:space="preserve">GPA: 4.0</w:t>
-      </w:r>
-    </w:p>
-    <w:p>
-      <w:pPr>
-        <w:numPr>
-          <w:ilvl w:val="1"/>
-          <w:numId w:val="1012"/>
-        </w:numPr>
-        <w:pStyle w:val="Compact"/>
-      </w:pPr>
-      <w:r>
-        <w:t xml:space="preserve">Affiliate, BEACON Center for The Study of Evolution in Action</w:t>
-      </w:r>
-    </w:p>
-    <w:p>
-      <w:pPr>
-        <w:numPr>
-          <w:ilvl w:val="1"/>
-          <w:numId w:val="1012"/>
-        </w:numPr>
-        <w:pStyle w:val="Compact"/>
-      </w:pPr>
-      <w:r>
-        <w:t xml:space="preserve">Affiliate, Great Lakes Bioenergy Research Center</w:t>
-      </w:r>
-    </w:p>
-    <w:p>
-      <w:pPr>
-        <w:numPr>
-          <w:ilvl w:val="1"/>
-          <w:numId w:val="1012"/>
-        </w:numPr>
-        <w:pStyle w:val="Compact"/>
-      </w:pPr>
-      <w:r>
         <w:t xml:space="preserve">Research Advisor: Dr. Thomas M. Schmidt</w:t>
       </w:r>
     </w:p>
@@ -2728,12 +2691,12 @@
       <w:pPr>
         <w:numPr>
           <w:ilvl w:val="0"/>
-          <w:numId w:val="1009"/>
-        </w:numPr>
-        <w:pStyle w:val="Compact"/>
-      </w:pPr>
-      <w:r>
-        <w:t xml:space="preserve">[2007-2011] Bachelor of Science in Biology</w:t>
+          <w:numId w:val="1010"/>
+        </w:numPr>
+        <w:pStyle w:val="Compact"/>
+      </w:pPr>
+      <w:r>
+        <w:t xml:space="preserve">[2011-2013] Graduate Student in Microbiology and Molecular Genetics</w:t>
       </w:r>
     </w:p>
     <w:p>
@@ -2749,10 +2712,10 @@
           <w:bCs/>
           <w:b/>
         </w:rPr>
-        <w:t xml:space="preserve">The College of William &amp; Mary</w:t>
-      </w:r>
-      <w:r>
-        <w:t xml:space="preserve">, Williamsburg, VA</w:t>
+        <w:t xml:space="preserve">Michigan State University</w:t>
+      </w:r>
+      <w:r>
+        <w:t xml:space="preserve">, East Lansing, MI</w:t>
       </w:r>
     </w:p>
     <w:p>
@@ -2764,6 +2727,85 @@
         <w:pStyle w:val="Compact"/>
       </w:pPr>
       <w:r>
+        <w:t xml:space="preserve">GPA: 4.0</w:t>
+      </w:r>
+    </w:p>
+    <w:p>
+      <w:pPr>
+        <w:numPr>
+          <w:ilvl w:val="1"/>
+          <w:numId w:val="1013"/>
+        </w:numPr>
+        <w:pStyle w:val="Compact"/>
+      </w:pPr>
+      <w:r>
+        <w:t xml:space="preserve">Affiliate, BEACON Center for The Study of Evolution in Action</w:t>
+      </w:r>
+    </w:p>
+    <w:p>
+      <w:pPr>
+        <w:numPr>
+          <w:ilvl w:val="1"/>
+          <w:numId w:val="1013"/>
+        </w:numPr>
+        <w:pStyle w:val="Compact"/>
+      </w:pPr>
+      <w:r>
+        <w:t xml:space="preserve">Affiliate, Great Lakes Bioenergy Research Center</w:t>
+      </w:r>
+    </w:p>
+    <w:p>
+      <w:pPr>
+        <w:numPr>
+          <w:ilvl w:val="1"/>
+          <w:numId w:val="1013"/>
+        </w:numPr>
+        <w:pStyle w:val="Compact"/>
+      </w:pPr>
+      <w:r>
+        <w:t xml:space="preserve">Research Advisor: Dr. Thomas M. Schmidt</w:t>
+      </w:r>
+    </w:p>
+    <w:p>
+      <w:pPr>
+        <w:numPr>
+          <w:ilvl w:val="0"/>
+          <w:numId w:val="1010"/>
+        </w:numPr>
+        <w:pStyle w:val="Compact"/>
+      </w:pPr>
+      <w:r>
+        <w:t xml:space="preserve">[2007-2011] Bachelor of Science in Biology</w:t>
+      </w:r>
+    </w:p>
+    <w:p>
+      <w:pPr>
+        <w:numPr>
+          <w:ilvl w:val="1"/>
+          <w:numId w:val="1014"/>
+        </w:numPr>
+        <w:pStyle w:val="Compact"/>
+      </w:pPr>
+      <w:r>
+        <w:rPr>
+          <w:bCs/>
+          <w:b/>
+        </w:rPr>
+        <w:t xml:space="preserve">The College of William &amp; Mary</w:t>
+      </w:r>
+      <w:r>
+        <w:t xml:space="preserve">, Williamsburg, VA</w:t>
+      </w:r>
+    </w:p>
+    <w:p>
+      <w:pPr>
+        <w:numPr>
+          <w:ilvl w:val="1"/>
+          <w:numId w:val="1014"/>
+        </w:numPr>
+        <w:pStyle w:val="Compact"/>
+      </w:pPr>
+      <w:r>
         <w:t xml:space="preserve">Graduated</w:t>
       </w:r>
       <w:r>
@@ -2781,7 +2823,7 @@
       <w:pPr>
         <w:numPr>
           <w:ilvl w:val="1"/>
-          <w:numId w:val="1013"/>
+          <w:numId w:val="1014"/>
         </w:numPr>
         <w:pStyle w:val="Compact"/>
       </w:pPr>
@@ -2793,7 +2835,7 @@
       <w:pPr>
         <w:numPr>
           <w:ilvl w:val="1"/>
-          <w:numId w:val="1013"/>
+          <w:numId w:val="1014"/>
         </w:numPr>
         <w:pStyle w:val="Compact"/>
       </w:pPr>
@@ -2805,7 +2847,7 @@
       <w:pPr>
         <w:numPr>
           <w:ilvl w:val="1"/>
-          <w:numId w:val="1013"/>
+          <w:numId w:val="1014"/>
         </w:numPr>
         <w:pStyle w:val="Compact"/>
       </w:pPr>
@@ -2813,8 +2855,8 @@
         <w:t xml:space="preserve">Research Advisor: Dr. Margaret S. Saha</w:t>
       </w:r>
     </w:p>
-    <w:bookmarkEnd w:id="56"/>
-    <w:bookmarkStart w:id="58" w:name="research-training"/>
+    <w:bookmarkEnd w:id="57"/>
+    <w:bookmarkStart w:id="59" w:name="research-training"/>
     <w:p>
       <w:pPr>
         <w:pStyle w:val="Heading2"/>
@@ -2827,7 +2869,7 @@
       <w:pPr>
         <w:numPr>
           <w:ilvl w:val="0"/>
-          <w:numId w:val="1014"/>
+          <w:numId w:val="1015"/>
         </w:numPr>
       </w:pPr>
       <w:r>
@@ -2854,7 +2896,7 @@
       <w:pPr>
         <w:numPr>
           <w:ilvl w:val="0"/>
-          <w:numId w:val="1014"/>
+          <w:numId w:val="1015"/>
         </w:numPr>
       </w:pPr>
       <w:r>
@@ -2881,7 +2923,7 @@
       <w:pPr>
         <w:numPr>
           <w:ilvl w:val="0"/>
-          <w:numId w:val="1014"/>
+          <w:numId w:val="1015"/>
         </w:numPr>
       </w:pPr>
       <w:r>
@@ -2908,7 +2950,7 @@
       <w:pPr>
         <w:numPr>
           <w:ilvl w:val="0"/>
-          <w:numId w:val="1014"/>
+          <w:numId w:val="1015"/>
         </w:numPr>
       </w:pPr>
       <w:r>
@@ -2931,7 +2973,7 @@
         <w:t xml:space="preserve">at the United States Geological Survey</w:t>
       </w:r>
     </w:p>
-    <w:bookmarkStart w:id="57" w:name="select-coursework-and-workshops"/>
+    <w:bookmarkStart w:id="58" w:name="select-coursework-and-workshops"/>
     <w:p>
       <w:pPr>
         <w:pStyle w:val="Heading3"/>
@@ -2944,7 +2986,7 @@
       <w:pPr>
         <w:numPr>
           <w:ilvl w:val="0"/>
-          <w:numId w:val="1015"/>
+          <w:numId w:val="1016"/>
         </w:numPr>
       </w:pPr>
       <w:r>
@@ -2974,47 +3016,47 @@
       <w:pPr>
         <w:numPr>
           <w:ilvl w:val="1"/>
+          <w:numId w:val="1017"/>
+        </w:numPr>
+        <w:pStyle w:val="Compact"/>
+      </w:pPr>
+      <w:r>
+        <w:t xml:space="preserve">Three-day course designed for senior postdocs and junior faculty to</w:t>
+      </w:r>
+      <w:r>
+        <w:t xml:space="preserve"> </w:t>
+      </w:r>
+      <w:r>
+        <w:t xml:space="preserve">learn about</w:t>
+      </w:r>
+      <w:r>
+        <w:t xml:space="preserve"> </w:t>
+      </w:r>
+      <w:r>
+        <w:t xml:space="preserve">“</w:t>
+      </w:r>
+      <w:r>
+        <w:t xml:space="preserve">leadership styles, people management, inclusive leadership,</w:t>
+      </w:r>
+      <w:r>
+        <w:t xml:space="preserve"> </w:t>
+      </w:r>
+      <w:r>
+        <w:t xml:space="preserve">and conflict resolution</w:t>
+      </w:r>
+      <w:r>
+        <w:t xml:space="preserve">”</w:t>
+      </w:r>
+      <w:r>
+        <w:t xml:space="preserve">.</w:t>
+      </w:r>
+    </w:p>
+    <w:p>
+      <w:pPr>
+        <w:numPr>
+          <w:ilvl w:val="0"/>
           <w:numId w:val="1016"/>
         </w:numPr>
-        <w:pStyle w:val="Compact"/>
-      </w:pPr>
-      <w:r>
-        <w:t xml:space="preserve">Three-day course designed for senior postdocs and junior faculty to</w:t>
-      </w:r>
-      <w:r>
-        <w:t xml:space="preserve"> </w:t>
-      </w:r>
-      <w:r>
-        <w:t xml:space="preserve">learn about</w:t>
-      </w:r>
-      <w:r>
-        <w:t xml:space="preserve"> </w:t>
-      </w:r>
-      <w:r>
-        <w:t xml:space="preserve">“</w:t>
-      </w:r>
-      <w:r>
-        <w:t xml:space="preserve">leadership styles, people management, inclusive leadership,</w:t>
-      </w:r>
-      <w:r>
-        <w:t xml:space="preserve"> </w:t>
-      </w:r>
-      <w:r>
-        <w:t xml:space="preserve">and conflict resolution</w:t>
-      </w:r>
-      <w:r>
-        <w:t xml:space="preserve">”</w:t>
-      </w:r>
-      <w:r>
-        <w:t xml:space="preserve">.</w:t>
-      </w:r>
-    </w:p>
-    <w:p>
-      <w:pPr>
-        <w:numPr>
-          <w:ilvl w:val="0"/>
-          <w:numId w:val="1015"/>
-        </w:numPr>
       </w:pPr>
       <w:r>
         <w:t xml:space="preserve">[2015]</w:t>
@@ -3043,7 +3085,7 @@
       <w:pPr>
         <w:numPr>
           <w:ilvl w:val="0"/>
-          <w:numId w:val="1015"/>
+          <w:numId w:val="1016"/>
         </w:numPr>
       </w:pPr>
       <w:r>
@@ -3073,7 +3115,7 @@
       <w:pPr>
         <w:numPr>
           <w:ilvl w:val="0"/>
-          <w:numId w:val="1015"/>
+          <w:numId w:val="1016"/>
         </w:numPr>
       </w:pPr>
       <w:r>
@@ -3097,7 +3139,7 @@
       <w:pPr>
         <w:numPr>
           <w:ilvl w:val="0"/>
-          <w:numId w:val="1015"/>
+          <w:numId w:val="1016"/>
         </w:numPr>
       </w:pPr>
       <w:r>
@@ -3127,7 +3169,7 @@
       <w:pPr>
         <w:numPr>
           <w:ilvl w:val="0"/>
-          <w:numId w:val="1015"/>
+          <w:numId w:val="1016"/>
         </w:numPr>
       </w:pPr>
       <w:r>
@@ -3147,9 +3189,9 @@
         <w:t xml:space="preserve">, Michigan State University</w:t>
       </w:r>
     </w:p>
-    <w:bookmarkEnd w:id="57"/>
     <w:bookmarkEnd w:id="58"/>
-    <w:bookmarkStart w:id="64" w:name="public-datasets-and-software"/>
+    <w:bookmarkEnd w:id="59"/>
+    <w:bookmarkStart w:id="65" w:name="public-datasets-and-software"/>
     <w:p>
       <w:pPr>
         <w:pStyle w:val="Heading2"/>
@@ -3162,10 +3204,10 @@
       <w:pPr>
         <w:numPr>
           <w:ilvl w:val="0"/>
-          <w:numId w:val="1017"/>
-        </w:numPr>
-      </w:pPr>
-      <w:hyperlink r:id="rId59">
+          <w:numId w:val="1018"/>
+        </w:numPr>
+      </w:pPr>
+      <w:hyperlink r:id="rId60">
         <w:r>
           <w:rPr>
             <w:rStyle w:val="Hyperlink"/>
@@ -3193,10 +3235,10 @@
       <w:pPr>
         <w:numPr>
           <w:ilvl w:val="0"/>
-          <w:numId w:val="1017"/>
-        </w:numPr>
-      </w:pPr>
-      <w:hyperlink r:id="rId60">
+          <w:numId w:val="1018"/>
+        </w:numPr>
+      </w:pPr>
+      <w:hyperlink r:id="rId61">
         <w:r>
           <w:rPr>
             <w:rStyle w:val="Hyperlink"/>
@@ -3224,10 +3266,10 @@
       <w:pPr>
         <w:numPr>
           <w:ilvl w:val="0"/>
-          <w:numId w:val="1017"/>
-        </w:numPr>
-      </w:pPr>
-      <w:hyperlink r:id="rId61">
+          <w:numId w:val="1018"/>
+        </w:numPr>
+      </w:pPr>
+      <w:hyperlink r:id="rId62">
         <w:r>
           <w:rPr>
             <w:rStyle w:val="Hyperlink"/>
@@ -3255,10 +3297,10 @@
       <w:pPr>
         <w:numPr>
           <w:ilvl w:val="0"/>
-          <w:numId w:val="1017"/>
-        </w:numPr>
-      </w:pPr>
-      <w:hyperlink r:id="rId62">
+          <w:numId w:val="1018"/>
+        </w:numPr>
+      </w:pPr>
+      <w:hyperlink r:id="rId63">
         <w:r>
           <w:rPr>
             <w:rStyle w:val="Hyperlink"/>
@@ -3292,22 +3334,22 @@
       <w:pPr>
         <w:numPr>
           <w:ilvl w:val="1"/>
+          <w:numId w:val="1019"/>
+        </w:numPr>
+        <w:pStyle w:val="Compact"/>
+      </w:pPr>
+      <w:r>
+        <w:t xml:space="preserve">Associated bile acid profiles are also available</w:t>
+      </w:r>
+    </w:p>
+    <w:p>
+      <w:pPr>
+        <w:numPr>
+          <w:ilvl w:val="0"/>
           <w:numId w:val="1018"/>
         </w:numPr>
-        <w:pStyle w:val="Compact"/>
-      </w:pPr>
-      <w:r>
-        <w:t xml:space="preserve">Associated bile acid profiles are also available</w:t>
-      </w:r>
-    </w:p>
-    <w:p>
-      <w:pPr>
-        <w:numPr>
-          <w:ilvl w:val="0"/>
-          <w:numId w:val="1017"/>
-        </w:numPr>
-      </w:pPr>
-      <w:hyperlink r:id="rId63">
+      </w:pPr>
+      <w:hyperlink r:id="rId64">
         <w:r>
           <w:rPr>
             <w:rStyle w:val="Hyperlink"/>
@@ -3357,7 +3399,7 @@
       <w:pPr>
         <w:numPr>
           <w:ilvl w:val="1"/>
-          <w:numId w:val="1019"/>
+          <w:numId w:val="1020"/>
         </w:numPr>
         <w:pStyle w:val="Compact"/>
       </w:pPr>
@@ -3365,8 +3407,8 @@
         <w:t xml:space="preserve">Associated metabolite profiles and mouse longevity data are also available</w:t>
       </w:r>
     </w:p>
-    <w:bookmarkEnd w:id="64"/>
-    <w:bookmarkStart w:id="65" w:name="formal-mentorship"/>
+    <w:bookmarkEnd w:id="65"/>
+    <w:bookmarkStart w:id="66" w:name="formal-mentorship"/>
     <w:p>
       <w:pPr>
         <w:pStyle w:val="Heading2"/>
@@ -3379,7 +3421,7 @@
       <w:pPr>
         <w:numPr>
           <w:ilvl w:val="0"/>
-          <w:numId w:val="1020"/>
+          <w:numId w:val="1021"/>
         </w:numPr>
         <w:pStyle w:val="Compact"/>
       </w:pPr>
@@ -3401,88 +3443,6 @@
       </w:r>
       <w:r>
         <w:t xml:space="preserve">(Rotation Student in Biological and Medical Informatics, UCSF)</w:t>
-      </w:r>
-    </w:p>
-    <w:p>
-      <w:pPr>
-        <w:numPr>
-          <w:ilvl w:val="1"/>
-          <w:numId w:val="1021"/>
-        </w:numPr>
-        <w:pStyle w:val="Compact"/>
-      </w:pPr>
-      <w:r>
-        <w:t xml:space="preserve">Served as a co-primary mentor during her 10-week rotation in the</w:t>
-      </w:r>
-      <w:r>
-        <w:t xml:space="preserve"> </w:t>
-      </w:r>
-      <w:r>
-        <w:t xml:space="preserve">Pollard Lab, where she initiated a project studying the use of</w:t>
-      </w:r>
-      <w:r>
-        <w:t xml:space="preserve"> </w:t>
-      </w:r>
-      <w:r>
-        <w:t xml:space="preserve">single-nucleotide polymorphisms in the core genome to predict the</w:t>
-      </w:r>
-      <w:r>
-        <w:t xml:space="preserve"> </w:t>
-      </w:r>
-      <w:r>
-        <w:t xml:space="preserve">presence/absence of functional gene families in a publicly available</w:t>
-      </w:r>
-      <w:r>
-        <w:t xml:space="preserve"> </w:t>
-      </w:r>
-      <w:r>
-        <w:t xml:space="preserve">reference genome collection. This project has become the basis for a</w:t>
-      </w:r>
-      <w:r>
-        <w:t xml:space="preserve"> </w:t>
-      </w:r>
-      <w:r>
-        <w:t xml:space="preserve">manuscript that is in preparation.</w:t>
-      </w:r>
-    </w:p>
-    <w:p>
-      <w:pPr>
-        <w:numPr>
-          <w:ilvl w:val="1"/>
-          <w:numId w:val="1021"/>
-        </w:numPr>
-        <w:pStyle w:val="Compact"/>
-      </w:pPr>
-      <w:r>
-        <w:t xml:space="preserve">Currently: Graduate Student working with Prof. Katie Pollard, UCSF</w:t>
-      </w:r>
-    </w:p>
-    <w:p>
-      <w:pPr>
-        <w:numPr>
-          <w:ilvl w:val="0"/>
-          <w:numId w:val="1020"/>
-        </w:numPr>
-        <w:pStyle w:val="Compact"/>
-      </w:pPr>
-      <w:r>
-        <w:t xml:space="preserve">[2023]</w:t>
-      </w:r>
-      <w:r>
-        <w:t xml:space="preserve"> </w:t>
-      </w:r>
-      <w:r>
-        <w:rPr>
-          <w:bCs/>
-          <w:b/>
-        </w:rPr>
-        <w:t xml:space="preserve">Claire Dubin</w:t>
-      </w:r>
-      <w:r>
-        <w:t xml:space="preserve"> </w:t>
-      </w:r>
-      <w:r>
-        <w:t xml:space="preserve">(Rotation Student in Bioinformatics, UCSF)</w:t>
       </w:r>
     </w:p>
     <w:p>
@@ -3500,19 +3460,31 @@
         <w:t xml:space="preserve"> </w:t>
       </w:r>
       <w:r>
-        <w:t xml:space="preserve">Pollard Lab, where she initiated a project tracking strain-resolved</w:t>
-      </w:r>
-      <w:r>
-        <w:t xml:space="preserve"> </w:t>
-      </w:r>
-      <w:r>
-        <w:t xml:space="preserve">transmission outcomes in a large meta-study of fecal microbiota</w:t>
-      </w:r>
-      <w:r>
-        <w:t xml:space="preserve"> </w:t>
-      </w:r>
-      <w:r>
-        <w:t xml:space="preserve">transplantation experiments.</w:t>
+        <w:t xml:space="preserve">Pollard Lab, where she initiated a project studying the use of</w:t>
+      </w:r>
+      <w:r>
+        <w:t xml:space="preserve"> </w:t>
+      </w:r>
+      <w:r>
+        <w:t xml:space="preserve">single-nucleotide polymorphisms in the core genome to predict the</w:t>
+      </w:r>
+      <w:r>
+        <w:t xml:space="preserve"> </w:t>
+      </w:r>
+      <w:r>
+        <w:t xml:space="preserve">presence/absence of functional gene families in a publicly available</w:t>
+      </w:r>
+      <w:r>
+        <w:t xml:space="preserve"> </w:t>
+      </w:r>
+      <w:r>
+        <w:t xml:space="preserve">reference genome collection. This project has become the basis for a</w:t>
+      </w:r>
+      <w:r>
+        <w:t xml:space="preserve"> </w:t>
+      </w:r>
+      <w:r>
+        <w:t xml:space="preserve">manuscript that is in preparation.</w:t>
       </w:r>
     </w:p>
     <w:p>
@@ -3524,35 +3496,35 @@
         <w:pStyle w:val="Compact"/>
       </w:pPr>
       <w:r>
-        <w:t xml:space="preserve">Currently: Graduate Student working with Prof. Marina Sirota, UCSF</w:t>
-      </w:r>
-    </w:p>
-    <w:p>
-      <w:pPr>
-        <w:numPr>
-          <w:ilvl w:val="0"/>
-          <w:numId w:val="1020"/>
-        </w:numPr>
-        <w:pStyle w:val="Compact"/>
-      </w:pPr>
-      <w:r>
-        <w:t xml:space="preserve">[2019]</w:t>
-      </w:r>
-      <w:r>
-        <w:t xml:space="preserve"> </w:t>
-      </w:r>
-      <w:r>
-        <w:rPr>
-          <w:bCs/>
-          <w:b/>
-        </w:rPr>
-        <w:t xml:space="preserve">Erin Gilbertson</w:t>
-      </w:r>
-      <w:r>
-        <w:t xml:space="preserve"> </w:t>
-      </w:r>
-      <w:r>
-        <w:t xml:space="preserve">(Rotation Student in Biological and Medical Informatics, UCSF)</w:t>
+        <w:t xml:space="preserve">Currently: Graduate Student working with Prof. Katie Pollard, UCSF</w:t>
+      </w:r>
+    </w:p>
+    <w:p>
+      <w:pPr>
+        <w:numPr>
+          <w:ilvl w:val="0"/>
+          <w:numId w:val="1021"/>
+        </w:numPr>
+        <w:pStyle w:val="Compact"/>
+      </w:pPr>
+      <w:r>
+        <w:t xml:space="preserve">[2023]</w:t>
+      </w:r>
+      <w:r>
+        <w:t xml:space="preserve"> </w:t>
+      </w:r>
+      <w:r>
+        <w:rPr>
+          <w:bCs/>
+          <w:b/>
+        </w:rPr>
+        <w:t xml:space="preserve">Claire Dubin</w:t>
+      </w:r>
+      <w:r>
+        <w:t xml:space="preserve"> </w:t>
+      </w:r>
+      <w:r>
+        <w:t xml:space="preserve">(Rotation Student in Bioinformatics, UCSF)</w:t>
       </w:r>
     </w:p>
     <w:p>
@@ -3564,43 +3536,25 @@
         <w:pStyle w:val="Compact"/>
       </w:pPr>
       <w:r>
-        <w:t xml:space="preserve">Served as Erin’s primary mentor during her 10-week</w:t>
-      </w:r>
-      <w:r>
-        <w:t xml:space="preserve"> </w:t>
-      </w:r>
-      <w:r>
-        <w:t xml:space="preserve">rotation in the Pollard Lab, where she worked on two separate</w:t>
-      </w:r>
-      <w:r>
-        <w:t xml:space="preserve"> </w:t>
-      </w:r>
-      <w:r>
-        <w:t xml:space="preserve">studies during that time: (1) the analysis of a longitudinal,</w:t>
-      </w:r>
-      <w:r>
-        <w:t xml:space="preserve"> </w:t>
-      </w:r>
-      <w:r>
-        <w:t xml:space="preserve">16S rRNA amplicon data in a pilot study comparing anti-TNF and</w:t>
-      </w:r>
-      <w:r>
-        <w:t xml:space="preserve"> </w:t>
-      </w:r>
-      <w:r>
-        <w:t xml:space="preserve">Vedolizumab treatments for ulcerative colitis patients, and (2)</w:t>
-      </w:r>
-      <w:r>
-        <w:t xml:space="preserve"> </w:t>
-      </w:r>
-      <w:r>
-        <w:t xml:space="preserve">a simulation study benchmarking the performance of StrainFinder,</w:t>
-      </w:r>
-      <w:r>
-        <w:t xml:space="preserve"> </w:t>
-      </w:r>
-      <w:r>
-        <w:t xml:space="preserve">software for the deconvolution of metagenotype data.</w:t>
+        <w:t xml:space="preserve">Served as a co-primary mentor during her 10-week rotation in the</w:t>
+      </w:r>
+      <w:r>
+        <w:t xml:space="preserve"> </w:t>
+      </w:r>
+      <w:r>
+        <w:t xml:space="preserve">Pollard Lab, where she initiated a project tracking strain-resolved</w:t>
+      </w:r>
+      <w:r>
+        <w:t xml:space="preserve"> </w:t>
+      </w:r>
+      <w:r>
+        <w:t xml:space="preserve">transmission outcomes in a large meta-study of fecal microbiota</w:t>
+      </w:r>
+      <w:r>
+        <w:t xml:space="preserve"> </w:t>
+      </w:r>
+      <w:r>
+        <w:t xml:space="preserve">transplantation experiments.</w:t>
       </w:r>
     </w:p>
     <w:p>
@@ -3612,11 +3566,99 @@
         <w:pStyle w:val="Compact"/>
       </w:pPr>
       <w:r>
+        <w:t xml:space="preserve">Currently: Graduate Student working with Prof. Marina Sirota, UCSF</w:t>
+      </w:r>
+    </w:p>
+    <w:p>
+      <w:pPr>
+        <w:numPr>
+          <w:ilvl w:val="0"/>
+          <w:numId w:val="1021"/>
+        </w:numPr>
+        <w:pStyle w:val="Compact"/>
+      </w:pPr>
+      <w:r>
+        <w:t xml:space="preserve">[2019]</w:t>
+      </w:r>
+      <w:r>
+        <w:t xml:space="preserve"> </w:t>
+      </w:r>
+      <w:r>
+        <w:rPr>
+          <w:bCs/>
+          <w:b/>
+        </w:rPr>
+        <w:t xml:space="preserve">Erin Gilbertson</w:t>
+      </w:r>
+      <w:r>
+        <w:t xml:space="preserve"> </w:t>
+      </w:r>
+      <w:r>
+        <w:t xml:space="preserve">(Rotation Student in Biological and Medical Informatics, UCSF)</w:t>
+      </w:r>
+    </w:p>
+    <w:p>
+      <w:pPr>
+        <w:numPr>
+          <w:ilvl w:val="1"/>
+          <w:numId w:val="1024"/>
+        </w:numPr>
+        <w:pStyle w:val="Compact"/>
+      </w:pPr>
+      <w:r>
+        <w:t xml:space="preserve">Served as Erin’s primary mentor during her 10-week</w:t>
+      </w:r>
+      <w:r>
+        <w:t xml:space="preserve"> </w:t>
+      </w:r>
+      <w:r>
+        <w:t xml:space="preserve">rotation in the Pollard Lab, where she worked on two separate</w:t>
+      </w:r>
+      <w:r>
+        <w:t xml:space="preserve"> </w:t>
+      </w:r>
+      <w:r>
+        <w:t xml:space="preserve">studies during that time: (1) the analysis of a longitudinal,</w:t>
+      </w:r>
+      <w:r>
+        <w:t xml:space="preserve"> </w:t>
+      </w:r>
+      <w:r>
+        <w:t xml:space="preserve">16S rRNA amplicon data in a pilot study comparing anti-TNF and</w:t>
+      </w:r>
+      <w:r>
+        <w:t xml:space="preserve"> </w:t>
+      </w:r>
+      <w:r>
+        <w:t xml:space="preserve">Vedolizumab treatments for ulcerative colitis patients, and (2)</w:t>
+      </w:r>
+      <w:r>
+        <w:t xml:space="preserve"> </w:t>
+      </w:r>
+      <w:r>
+        <w:t xml:space="preserve">a simulation study benchmarking the performance of StrainFinder,</w:t>
+      </w:r>
+      <w:r>
+        <w:t xml:space="preserve"> </w:t>
+      </w:r>
+      <w:r>
+        <w:t xml:space="preserve">software for the deconvolution of metagenotype data.</w:t>
+      </w:r>
+    </w:p>
+    <w:p>
+      <w:pPr>
+        <w:numPr>
+          <w:ilvl w:val="1"/>
+          <w:numId w:val="1024"/>
+        </w:numPr>
+        <w:pStyle w:val="Compact"/>
+      </w:pPr>
+      <w:r>
         <w:t xml:space="preserve">Currently: PhD Candidate working with Prof. Tony Capra, UCSF</w:t>
       </w:r>
     </w:p>
-    <w:bookmarkEnd w:id="65"/>
-    <w:bookmarkStart w:id="68" w:name="teaching"/>
+    <w:bookmarkEnd w:id="66"/>
+    <w:bookmarkStart w:id="69" w:name="teaching"/>
     <w:p>
       <w:pPr>
         <w:pStyle w:val="Heading2"/>
@@ -3629,7 +3671,7 @@
       <w:pPr>
         <w:numPr>
           <w:ilvl w:val="0"/>
-          <w:numId w:val="1024"/>
+          <w:numId w:val="1025"/>
         </w:numPr>
         <w:pStyle w:val="Compact"/>
       </w:pPr>
@@ -3654,7 +3696,7 @@
       <w:pPr>
         <w:numPr>
           <w:ilvl w:val="1"/>
-          <w:numId w:val="1025"/>
+          <w:numId w:val="1026"/>
         </w:numPr>
         <w:pStyle w:val="Compact"/>
       </w:pPr>
@@ -3664,7 +3706,7 @@
       <w:r>
         <w:t xml:space="preserve"> </w:t>
       </w:r>
-      <w:hyperlink r:id="rId66">
+      <w:hyperlink r:id="rId67">
         <w:r>
           <w:rPr>
             <w:rStyle w:val="Hyperlink"/>
@@ -3691,23 +3733,23 @@
       <w:pPr>
         <w:numPr>
           <w:ilvl w:val="1"/>
+          <w:numId w:val="1026"/>
+        </w:numPr>
+        <w:pStyle w:val="Compact"/>
+      </w:pPr>
+      <w:r>
+        <w:t xml:space="preserve">Course Instructor: Dr. Katherine S. Pollard</w:t>
+      </w:r>
+    </w:p>
+    <w:p>
+      <w:pPr>
+        <w:numPr>
+          <w:ilvl w:val="0"/>
           <w:numId w:val="1025"/>
         </w:numPr>
         <w:pStyle w:val="Compact"/>
       </w:pPr>
       <w:r>
-        <w:t xml:space="preserve">Course Instructor: Dr. Katherine S. Pollard</w:t>
-      </w:r>
-    </w:p>
-    <w:p>
-      <w:pPr>
-        <w:numPr>
-          <w:ilvl w:val="0"/>
-          <w:numId w:val="1024"/>
-        </w:numPr>
-        <w:pStyle w:val="Compact"/>
-      </w:pPr>
-      <w:r>
         <w:t xml:space="preserve">[2015-2020] Instructor,</w:t>
       </w:r>
       <w:r>
@@ -3722,121 +3764,6 @@
       </w:r>
       <w:r>
         <w:t xml:space="preserve">,</w:t>
-      </w:r>
-    </w:p>
-    <w:p>
-      <w:pPr>
-        <w:numPr>
-          <w:ilvl w:val="1"/>
-          <w:numId w:val="1026"/>
-        </w:numPr>
-        <w:pStyle w:val="Compact"/>
-      </w:pPr>
-      <w:r>
-        <w:t xml:space="preserve">Co-taught over a dozen workshops on</w:t>
-      </w:r>
-      <w:r>
-        <w:t xml:space="preserve"> </w:t>
-      </w:r>
-      <w:r>
-        <w:t xml:space="preserve">computing skills for researchers: programming, the command-line</w:t>
-      </w:r>
-      <w:r>
-        <w:t xml:space="preserve"> </w:t>
-      </w:r>
-      <w:r>
-        <w:t xml:space="preserve">version control, data management, etc.</w:t>
-      </w:r>
-    </w:p>
-    <w:p>
-      <w:pPr>
-        <w:numPr>
-          <w:ilvl w:val="1"/>
-          <w:numId w:val="1026"/>
-        </w:numPr>
-        <w:pStyle w:val="Compact"/>
-      </w:pPr>
-      <w:r>
-        <w:t xml:space="preserve">Students are postdocs, graduate students, faculty, etc.</w:t>
-      </w:r>
-    </w:p>
-    <w:p>
-      <w:pPr>
-        <w:numPr>
-          <w:ilvl w:val="1"/>
-          <w:numId w:val="1026"/>
-        </w:numPr>
-        <w:pStyle w:val="Compact"/>
-      </w:pPr>
-      <w:r>
-        <w:t xml:space="preserve">Workshops at Stanford University, Harvard Medical School, University of</w:t>
-      </w:r>
-      <w:r>
-        <w:t xml:space="preserve"> </w:t>
-      </w:r>
-      <w:r>
-        <w:t xml:space="preserve">Pennsylvania, University of California, San Francisco, University of</w:t>
-      </w:r>
-      <w:r>
-        <w:t xml:space="preserve"> </w:t>
-      </w:r>
-      <w:r>
-        <w:t xml:space="preserve">New Hampshire, University of Michigan, Wayne State University,</w:t>
-      </w:r>
-      <w:r>
-        <w:t xml:space="preserve"> </w:t>
-      </w:r>
-      <w:r>
-        <w:t xml:space="preserve">Lawrence Berkeley National Laboratory, and Genentech</w:t>
-      </w:r>
-    </w:p>
-    <w:p>
-      <w:pPr>
-        <w:numPr>
-          <w:ilvl w:val="1"/>
-          <w:numId w:val="1026"/>
-        </w:numPr>
-        <w:pStyle w:val="Compact"/>
-      </w:pPr>
-      <w:r>
-        <w:t xml:space="preserve">Contributed to development of shared teaching materials,</w:t>
-      </w:r>
-      <w:r>
-        <w:t xml:space="preserve"> </w:t>
-      </w:r>
-      <w:r>
-        <w:t xml:space="preserve">notably lessons on the tools Git and Make.</w:t>
-      </w:r>
-    </w:p>
-    <w:p>
-      <w:pPr>
-        <w:numPr>
-          <w:ilvl w:val="0"/>
-          <w:numId w:val="1024"/>
-        </w:numPr>
-        <w:pStyle w:val="Compact"/>
-      </w:pPr>
-      <w:r>
-        <w:t xml:space="preserve">[2015, 2018] Graduate Student Instructor,</w:t>
-      </w:r>
-      <w:r>
-        <w:t xml:space="preserve"> </w:t>
-      </w:r>
-      <w:r>
-        <w:rPr>
-          <w:bCs/>
-          <w:b/>
-        </w:rPr>
-        <w:t xml:space="preserve">Introductory Biology Lab: The Human Microbiome</w:t>
-      </w:r>
-      <w:r>
-        <w:t xml:space="preserve">,</w:t>
-      </w:r>
-      <w:r>
-        <w:t xml:space="preserve"> </w:t>
-      </w:r>
-      <w:r>
-        <w:t xml:space="preserve">University of Michigan</w:t>
       </w:r>
     </w:p>
     <w:p>
@@ -3848,19 +3775,19 @@
         <w:pStyle w:val="Compact"/>
       </w:pPr>
       <w:r>
-        <w:t xml:space="preserve">Assisted during three semesters in designing and running laboratory</w:t>
-      </w:r>
-      <w:r>
-        <w:t xml:space="preserve"> </w:t>
-      </w:r>
-      <w:r>
-        <w:t xml:space="preserve">activities and lectures for a novel, research based, introductory</w:t>
-      </w:r>
-      <w:r>
-        <w:t xml:space="preserve"> </w:t>
-      </w:r>
-      <w:r>
-        <w:t xml:space="preserve">biology lab</w:t>
+        <w:t xml:space="preserve">Co-taught over a dozen workshops on</w:t>
+      </w:r>
+      <w:r>
+        <w:t xml:space="preserve"> </w:t>
+      </w:r>
+      <w:r>
+        <w:t xml:space="preserve">computing skills for researchers: programming, the command-line</w:t>
+      </w:r>
+      <w:r>
+        <w:t xml:space="preserve"> </w:t>
+      </w:r>
+      <w:r>
+        <w:t xml:space="preserve">version control, data management, etc.</w:t>
       </w:r>
     </w:p>
     <w:p>
@@ -3872,47 +3799,86 @@
         <w:pStyle w:val="Compact"/>
       </w:pPr>
       <w:r>
-        <w:t xml:space="preserve">Course Instructors: Dr. Thomas M. Schmidt, Dr. Kristi MacCready,</w:t>
-      </w:r>
-      <w:r>
-        <w:t xml:space="preserve"> </w:t>
-      </w:r>
-      <w:r>
-        <w:t xml:space="preserve">and Dr. Arvind Venkateraman</w:t>
-      </w:r>
-    </w:p>
-    <w:p>
-      <w:pPr>
-        <w:numPr>
-          <w:ilvl w:val="0"/>
-          <w:numId w:val="1024"/>
-        </w:numPr>
-        <w:pStyle w:val="Compact"/>
-      </w:pPr>
-      <w:r>
-        <w:t xml:space="preserve">[2017] Teaching Assistant,</w:t>
-      </w:r>
-      <w:r>
-        <w:t xml:space="preserve"> </w:t>
-      </w:r>
-      <w:r>
-        <w:rPr>
-          <w:bCs/>
-          <w:b/>
-        </w:rPr>
-        <w:t xml:space="preserve">Data Intensive Biology Summer Research Institute</w:t>
-      </w:r>
-      <w:r>
-        <w:t xml:space="preserve"> </w:t>
-      </w:r>
-      <w:r>
-        <w:t xml:space="preserve">hosted by</w:t>
-      </w:r>
-      <w:r>
-        <w:t xml:space="preserve"> </w:t>
-      </w:r>
-      <w:r>
-        <w:t xml:space="preserve">the University of California, Davis</w:t>
+        <w:t xml:space="preserve">Students are postdocs, graduate students, faculty, etc.</w:t>
+      </w:r>
+    </w:p>
+    <w:p>
+      <w:pPr>
+        <w:numPr>
+          <w:ilvl w:val="1"/>
+          <w:numId w:val="1027"/>
+        </w:numPr>
+        <w:pStyle w:val="Compact"/>
+      </w:pPr>
+      <w:r>
+        <w:t xml:space="preserve">Workshops at Stanford University, Harvard Medical School, University of</w:t>
+      </w:r>
+      <w:r>
+        <w:t xml:space="preserve"> </w:t>
+      </w:r>
+      <w:r>
+        <w:t xml:space="preserve">Pennsylvania, University of California, San Francisco, University of</w:t>
+      </w:r>
+      <w:r>
+        <w:t xml:space="preserve"> </w:t>
+      </w:r>
+      <w:r>
+        <w:t xml:space="preserve">New Hampshire, University of Michigan, Wayne State University,</w:t>
+      </w:r>
+      <w:r>
+        <w:t xml:space="preserve"> </w:t>
+      </w:r>
+      <w:r>
+        <w:t xml:space="preserve">Lawrence Berkeley National Laboratory, and Genentech</w:t>
+      </w:r>
+    </w:p>
+    <w:p>
+      <w:pPr>
+        <w:numPr>
+          <w:ilvl w:val="1"/>
+          <w:numId w:val="1027"/>
+        </w:numPr>
+        <w:pStyle w:val="Compact"/>
+      </w:pPr>
+      <w:r>
+        <w:t xml:space="preserve">Contributed to development of shared teaching materials,</w:t>
+      </w:r>
+      <w:r>
+        <w:t xml:space="preserve"> </w:t>
+      </w:r>
+      <w:r>
+        <w:t xml:space="preserve">notably lessons on the tools Git and Make.</w:t>
+      </w:r>
+    </w:p>
+    <w:p>
+      <w:pPr>
+        <w:numPr>
+          <w:ilvl w:val="0"/>
+          <w:numId w:val="1025"/>
+        </w:numPr>
+        <w:pStyle w:val="Compact"/>
+      </w:pPr>
+      <w:r>
+        <w:t xml:space="preserve">[2015, 2018] Graduate Student Instructor,</w:t>
+      </w:r>
+      <w:r>
+        <w:t xml:space="preserve"> </w:t>
+      </w:r>
+      <w:r>
+        <w:rPr>
+          <w:bCs/>
+          <w:b/>
+        </w:rPr>
+        <w:t xml:space="preserve">Introductory Biology Lab: The Human Microbiome</w:t>
+      </w:r>
+      <w:r>
+        <w:t xml:space="preserve">,</w:t>
+      </w:r>
+      <w:r>
+        <w:t xml:space="preserve"> </w:t>
+      </w:r>
+      <w:r>
+        <w:t xml:space="preserve">University of Michigan</w:t>
       </w:r>
     </w:p>
     <w:p>
@@ -3924,37 +3890,19 @@
         <w:pStyle w:val="Compact"/>
       </w:pPr>
       <w:r>
-        <w:t xml:space="preserve">Assisted with week-long workshops on</w:t>
-      </w:r>
-      <w:r>
-        <w:t xml:space="preserve"> </w:t>
-      </w:r>
-      <w:r>
-        <w:t xml:space="preserve">“</w:t>
-      </w:r>
-      <w:r>
-        <w:t xml:space="preserve">Environmental Metagenomics</w:t>
-      </w:r>
-      <w:r>
-        <w:t xml:space="preserve">”</w:t>
-      </w:r>
-      <w:r>
-        <w:t xml:space="preserve"> </w:t>
-      </w:r>
-      <w:r>
-        <w:t xml:space="preserve">and</w:t>
-      </w:r>
-      <w:r>
-        <w:t xml:space="preserve"> </w:t>
-      </w:r>
-      <w:r>
-        <w:t xml:space="preserve">“</w:t>
-      </w:r>
-      <w:r>
-        <w:t xml:space="preserve">Non-Model Organism RNA-Seq</w:t>
-      </w:r>
-      <w:r>
-        <w:t xml:space="preserve">”</w:t>
+        <w:t xml:space="preserve">Assisted during three semesters in designing and running laboratory</w:t>
+      </w:r>
+      <w:r>
+        <w:t xml:space="preserve"> </w:t>
+      </w:r>
+      <w:r>
+        <w:t xml:space="preserve">activities and lectures for a novel, research based, introductory</w:t>
+      </w:r>
+      <w:r>
+        <w:t xml:space="preserve"> </w:t>
+      </w:r>
+      <w:r>
+        <w:t xml:space="preserve">biology lab</w:t>
       </w:r>
     </w:p>
     <w:p>
@@ -3966,38 +3914,47 @@
         <w:pStyle w:val="Compact"/>
       </w:pPr>
       <w:r>
-        <w:t xml:space="preserve">Organizer: Dr. C. Titus Brown</w:t>
-      </w:r>
-    </w:p>
-    <w:p>
-      <w:pPr>
-        <w:numPr>
-          <w:ilvl w:val="0"/>
-          <w:numId w:val="1024"/>
-        </w:numPr>
-        <w:pStyle w:val="Compact"/>
-      </w:pPr>
-      <w:r>
-        <w:t xml:space="preserve">[2016] Instructor,</w:t>
-      </w:r>
-      <w:r>
-        <w:t xml:space="preserve"> </w:t>
-      </w:r>
-      <w:r>
-        <w:rPr>
-          <w:bCs/>
-          <w:b/>
-        </w:rPr>
-        <w:t xml:space="preserve">Bodega Marine Laboratory Bioinformatics Workshop</w:t>
-      </w:r>
-      <w:r>
-        <w:t xml:space="preserve">,</w:t>
-      </w:r>
-      <w:r>
-        <w:t xml:space="preserve"> </w:t>
-      </w:r>
-      <w:r>
-        <w:t xml:space="preserve">hosted by the University of California, Davis</w:t>
+        <w:t xml:space="preserve">Course Instructors: Dr. Thomas M. Schmidt, Dr. Kristi MacCready,</w:t>
+      </w:r>
+      <w:r>
+        <w:t xml:space="preserve"> </w:t>
+      </w:r>
+      <w:r>
+        <w:t xml:space="preserve">and Dr. Arvind Venkateraman</w:t>
+      </w:r>
+    </w:p>
+    <w:p>
+      <w:pPr>
+        <w:numPr>
+          <w:ilvl w:val="0"/>
+          <w:numId w:val="1025"/>
+        </w:numPr>
+        <w:pStyle w:val="Compact"/>
+      </w:pPr>
+      <w:r>
+        <w:t xml:space="preserve">[2017] Teaching Assistant,</w:t>
+      </w:r>
+      <w:r>
+        <w:t xml:space="preserve"> </w:t>
+      </w:r>
+      <w:r>
+        <w:rPr>
+          <w:bCs/>
+          <w:b/>
+        </w:rPr>
+        <w:t xml:space="preserve">Data Intensive Biology Summer Research Institute</w:t>
+      </w:r>
+      <w:r>
+        <w:t xml:space="preserve"> </w:t>
+      </w:r>
+      <w:r>
+        <w:t xml:space="preserve">hosted by</w:t>
+      </w:r>
+      <w:r>
+        <w:t xml:space="preserve"> </w:t>
+      </w:r>
+      <w:r>
+        <w:t xml:space="preserve">the University of California, Davis</w:t>
       </w:r>
     </w:p>
     <w:p>
@@ -4009,12 +3966,97 @@
         <w:pStyle w:val="Compact"/>
       </w:pPr>
       <w:r>
+        <w:t xml:space="preserve">Assisted with week-long workshops on</w:t>
+      </w:r>
+      <w:r>
+        <w:t xml:space="preserve"> </w:t>
+      </w:r>
+      <w:r>
+        <w:t xml:space="preserve">“</w:t>
+      </w:r>
+      <w:r>
+        <w:t xml:space="preserve">Environmental Metagenomics</w:t>
+      </w:r>
+      <w:r>
+        <w:t xml:space="preserve">”</w:t>
+      </w:r>
+      <w:r>
+        <w:t xml:space="preserve"> </w:t>
+      </w:r>
+      <w:r>
+        <w:t xml:space="preserve">and</w:t>
+      </w:r>
+      <w:r>
+        <w:t xml:space="preserve"> </w:t>
+      </w:r>
+      <w:r>
+        <w:t xml:space="preserve">“</w:t>
+      </w:r>
+      <w:r>
+        <w:t xml:space="preserve">Non-Model Organism RNA-Seq</w:t>
+      </w:r>
+      <w:r>
+        <w:t xml:space="preserve">”</w:t>
+      </w:r>
+    </w:p>
+    <w:p>
+      <w:pPr>
+        <w:numPr>
+          <w:ilvl w:val="1"/>
+          <w:numId w:val="1029"/>
+        </w:numPr>
+        <w:pStyle w:val="Compact"/>
+      </w:pPr>
+      <w:r>
+        <w:t xml:space="preserve">Organizer: Dr. C. Titus Brown</w:t>
+      </w:r>
+    </w:p>
+    <w:p>
+      <w:pPr>
+        <w:numPr>
+          <w:ilvl w:val="0"/>
+          <w:numId w:val="1025"/>
+        </w:numPr>
+        <w:pStyle w:val="Compact"/>
+      </w:pPr>
+      <w:r>
+        <w:t xml:space="preserve">[2016] Instructor,</w:t>
+      </w:r>
+      <w:r>
+        <w:t xml:space="preserve"> </w:t>
+      </w:r>
+      <w:r>
+        <w:rPr>
+          <w:bCs/>
+          <w:b/>
+        </w:rPr>
+        <w:t xml:space="preserve">Bodega Marine Laboratory Bioinformatics Workshop</w:t>
+      </w:r>
+      <w:r>
+        <w:t xml:space="preserve">,</w:t>
+      </w:r>
+      <w:r>
+        <w:t xml:space="preserve"> </w:t>
+      </w:r>
+      <w:r>
+        <w:t xml:space="preserve">hosted by the University of California, Davis</w:t>
+      </w:r>
+    </w:p>
+    <w:p>
+      <w:pPr>
+        <w:numPr>
+          <w:ilvl w:val="1"/>
+          <w:numId w:val="1030"/>
+        </w:numPr>
+        <w:pStyle w:val="Compact"/>
+      </w:pPr>
+      <w:r>
         <w:t xml:space="preserve">Invited to teach a half-day lesson titled</w:t>
       </w:r>
       <w:r>
         <w:t xml:space="preserve"> </w:t>
       </w:r>
-      <w:hyperlink r:id="rId67">
+      <w:hyperlink r:id="rId68">
         <w:r>
           <w:rPr>
             <w:rStyle w:val="Hyperlink"/>
@@ -4029,7 +4071,7 @@
       <w:pPr>
         <w:numPr>
           <w:ilvl w:val="1"/>
-          <w:numId w:val="1029"/>
+          <w:numId w:val="1030"/>
         </w:numPr>
         <w:pStyle w:val="Compact"/>
       </w:pPr>
@@ -4041,7 +4083,7 @@
       <w:pPr>
         <w:numPr>
           <w:ilvl w:val="0"/>
-          <w:numId w:val="1024"/>
+          <w:numId w:val="1025"/>
         </w:numPr>
         <w:pStyle w:val="Compact"/>
       </w:pPr>
@@ -4057,55 +4099,6 @@
           <w:b/>
         </w:rPr>
         <w:t xml:space="preserve">Software Carpentry Bootcamp</w:t>
-      </w:r>
-      <w:r>
-        <w:t xml:space="preserve">,</w:t>
-      </w:r>
-      <w:r>
-        <w:t xml:space="preserve"> </w:t>
-      </w:r>
-      <w:r>
-        <w:t xml:space="preserve">University of Michigan</w:t>
-      </w:r>
-    </w:p>
-    <w:p>
-      <w:pPr>
-        <w:numPr>
-          <w:ilvl w:val="1"/>
-          <w:numId w:val="1030"/>
-        </w:numPr>
-        <w:pStyle w:val="Compact"/>
-      </w:pPr>
-      <w:r>
-        <w:t xml:space="preserve">Assisted instructors teaching basic computing skills to</w:t>
-      </w:r>
-      <w:r>
-        <w:t xml:space="preserve"> </w:t>
-      </w:r>
-      <w:r>
-        <w:t xml:space="preserve">early career scientists</w:t>
-      </w:r>
-    </w:p>
-    <w:p>
-      <w:pPr>
-        <w:numPr>
-          <w:ilvl w:val="0"/>
-          <w:numId w:val="1024"/>
-        </w:numPr>
-        <w:pStyle w:val="Compact"/>
-      </w:pPr>
-      <w:r>
-        <w:t xml:space="preserve">[2013] Graduate Student Instructor,</w:t>
-      </w:r>
-      <w:r>
-        <w:t xml:space="preserve"> </w:t>
-      </w:r>
-      <w:r>
-        <w:rPr>
-          <w:bCs/>
-          <w:b/>
-        </w:rPr>
-        <w:t xml:space="preserve">General Ecology</w:t>
       </w:r>
       <w:r>
         <w:t xml:space="preserve">,</w:t>
@@ -4126,29 +4119,35 @@
         <w:pStyle w:val="Compact"/>
       </w:pPr>
       <w:r>
-        <w:t xml:space="preserve">Course Instructor: Dr. Aaron A. King</w:t>
-      </w:r>
-    </w:p>
-    <w:p>
-      <w:pPr>
-        <w:numPr>
-          <w:ilvl w:val="0"/>
-          <w:numId w:val="1024"/>
-        </w:numPr>
-        <w:pStyle w:val="Compact"/>
-      </w:pPr>
-      <w:r>
-        <w:t xml:space="preserve">[2012] Teaching Assistant,</w:t>
-      </w:r>
-      <w:r>
-        <w:t xml:space="preserve"> </w:t>
-      </w:r>
-      <w:r>
-        <w:rPr>
-          <w:bCs/>
-          <w:b/>
-        </w:rPr>
-        <w:t xml:space="preserve">Microbial Genomics Lab</w:t>
+        <w:t xml:space="preserve">Assisted instructors teaching basic computing skills to</w:t>
+      </w:r>
+      <w:r>
+        <w:t xml:space="preserve"> </w:t>
+      </w:r>
+      <w:r>
+        <w:t xml:space="preserve">early career scientists</w:t>
+      </w:r>
+    </w:p>
+    <w:p>
+      <w:pPr>
+        <w:numPr>
+          <w:ilvl w:val="0"/>
+          <w:numId w:val="1025"/>
+        </w:numPr>
+        <w:pStyle w:val="Compact"/>
+      </w:pPr>
+      <w:r>
+        <w:t xml:space="preserve">[2013] Graduate Student Instructor,</w:t>
+      </w:r>
+      <w:r>
+        <w:t xml:space="preserve"> </w:t>
+      </w:r>
+      <w:r>
+        <w:rPr>
+          <w:bCs/>
+          <w:b/>
+        </w:rPr>
+        <w:t xml:space="preserve">General Ecology</w:t>
       </w:r>
       <w:r>
         <w:t xml:space="preserve">,</w:t>
@@ -4157,7 +4156,7 @@
         <w:t xml:space="preserve"> </w:t>
       </w:r>
       <w:r>
-        <w:t xml:space="preserve">Michigan State University</w:t>
+        <w:t xml:space="preserve">University of Michigan</w:t>
       </w:r>
     </w:p>
     <w:p>
@@ -4169,11 +4168,54 @@
         <w:pStyle w:val="Compact"/>
       </w:pPr>
       <w:r>
+        <w:t xml:space="preserve">Course Instructor: Dr. Aaron A. King</w:t>
+      </w:r>
+    </w:p>
+    <w:p>
+      <w:pPr>
+        <w:numPr>
+          <w:ilvl w:val="0"/>
+          <w:numId w:val="1025"/>
+        </w:numPr>
+        <w:pStyle w:val="Compact"/>
+      </w:pPr>
+      <w:r>
+        <w:t xml:space="preserve">[2012] Teaching Assistant,</w:t>
+      </w:r>
+      <w:r>
+        <w:t xml:space="preserve"> </w:t>
+      </w:r>
+      <w:r>
+        <w:rPr>
+          <w:bCs/>
+          <w:b/>
+        </w:rPr>
+        <w:t xml:space="preserve">Microbial Genomics Lab</w:t>
+      </w:r>
+      <w:r>
+        <w:t xml:space="preserve">,</w:t>
+      </w:r>
+      <w:r>
+        <w:t xml:space="preserve"> </w:t>
+      </w:r>
+      <w:r>
+        <w:t xml:space="preserve">Michigan State University</w:t>
+      </w:r>
+    </w:p>
+    <w:p>
+      <w:pPr>
+        <w:numPr>
+          <w:ilvl w:val="1"/>
+          <w:numId w:val="1033"/>
+        </w:numPr>
+        <w:pStyle w:val="Compact"/>
+      </w:pPr>
+      <w:r>
         <w:t xml:space="preserve">Course Instructor: Dr. Robert A. Britton</w:t>
       </w:r>
     </w:p>
-    <w:bookmarkEnd w:id="68"/>
-    <w:bookmarkStart w:id="69" w:name="service-and-outreach"/>
+    <w:bookmarkEnd w:id="69"/>
+    <w:bookmarkStart w:id="70" w:name="service-and-outreach"/>
     <w:p>
       <w:pPr>
         <w:pStyle w:val="Heading2"/>
@@ -4186,7 +4228,7 @@
       <w:pPr>
         <w:numPr>
           <w:ilvl w:val="0"/>
-          <w:numId w:val="1033"/>
+          <w:numId w:val="1034"/>
         </w:numPr>
       </w:pPr>
       <w:r>
@@ -4207,81 +4249,6 @@
       </w:r>
       <w:r>
         <w:t xml:space="preserve">organizer and member</w:t>
-      </w:r>
-    </w:p>
-    <w:p>
-      <w:pPr>
-        <w:numPr>
-          <w:ilvl w:val="1"/>
-          <w:numId w:val="1034"/>
-        </w:numPr>
-        <w:pStyle w:val="Compact"/>
-      </w:pPr>
-      <w:r>
-        <w:t xml:space="preserve">Advised Gladstone leadership and administration on postdoc issues;</w:t>
-      </w:r>
-      <w:r>
-        <w:t xml:space="preserve"> </w:t>
-      </w:r>
-      <w:r>
-        <w:t xml:space="preserve">involved in planning and executing numerous</w:t>
-      </w:r>
-      <w:r>
-        <w:t xml:space="preserve"> </w:t>
-      </w:r>
-      <w:r>
-        <w:t xml:space="preserve">activities and events</w:t>
-      </w:r>
-    </w:p>
-    <w:p>
-      <w:pPr>
-        <w:numPr>
-          <w:ilvl w:val="1"/>
-          <w:numId w:val="1034"/>
-        </w:numPr>
-        <w:pStyle w:val="Compact"/>
-      </w:pPr>
-      <w:r>
-        <w:t xml:space="preserve">Lead postdoc advocacy efforts to increase representation, recruitment,</w:t>
-      </w:r>
-      <w:r>
-        <w:t xml:space="preserve"> </w:t>
-      </w:r>
-      <w:r>
-        <w:t xml:space="preserve">and retention of postdocs from communities historically</w:t>
-      </w:r>
-      <w:r>
-        <w:t xml:space="preserve"> </w:t>
-      </w:r>
-      <w:r>
-        <w:t xml:space="preserve">under-represented in the life sciences, which directly contributed to</w:t>
-      </w:r>
-      <w:r>
-        <w:t xml:space="preserve"> </w:t>
-      </w:r>
-      <w:r>
-        <w:t xml:space="preserve">the creation and implementation of the Gladstone DEI Strategic Plan.</w:t>
-      </w:r>
-    </w:p>
-    <w:p>
-      <w:pPr>
-        <w:numPr>
-          <w:ilvl w:val="0"/>
-          <w:numId w:val="1033"/>
-        </w:numPr>
-      </w:pPr>
-      <w:r>
-        <w:t xml:space="preserve">[2012-present]</w:t>
-      </w:r>
-      <w:r>
-        <w:t xml:space="preserve"> </w:t>
-      </w:r>
-      <w:r>
-        <w:rPr>
-          <w:bCs/>
-          <w:b/>
-        </w:rPr>
-        <w:t xml:space="preserve">Peer Reviewer</w:t>
       </w:r>
     </w:p>
     <w:p>
@@ -4293,6 +4260,81 @@
         <w:pStyle w:val="Compact"/>
       </w:pPr>
       <w:r>
+        <w:t xml:space="preserve">Advised Gladstone leadership and administration on postdoc issues;</w:t>
+      </w:r>
+      <w:r>
+        <w:t xml:space="preserve"> </w:t>
+      </w:r>
+      <w:r>
+        <w:t xml:space="preserve">involved in planning and executing numerous</w:t>
+      </w:r>
+      <w:r>
+        <w:t xml:space="preserve"> </w:t>
+      </w:r>
+      <w:r>
+        <w:t xml:space="preserve">activities and events</w:t>
+      </w:r>
+    </w:p>
+    <w:p>
+      <w:pPr>
+        <w:numPr>
+          <w:ilvl w:val="1"/>
+          <w:numId w:val="1035"/>
+        </w:numPr>
+        <w:pStyle w:val="Compact"/>
+      </w:pPr>
+      <w:r>
+        <w:t xml:space="preserve">Lead postdoc advocacy efforts to increase representation, recruitment,</w:t>
+      </w:r>
+      <w:r>
+        <w:t xml:space="preserve"> </w:t>
+      </w:r>
+      <w:r>
+        <w:t xml:space="preserve">and retention of postdocs from communities historically</w:t>
+      </w:r>
+      <w:r>
+        <w:t xml:space="preserve"> </w:t>
+      </w:r>
+      <w:r>
+        <w:t xml:space="preserve">under-represented in the life sciences, which directly contributed to</w:t>
+      </w:r>
+      <w:r>
+        <w:t xml:space="preserve"> </w:t>
+      </w:r>
+      <w:r>
+        <w:t xml:space="preserve">the creation and implementation of the Gladstone DEI Strategic Plan.</w:t>
+      </w:r>
+    </w:p>
+    <w:p>
+      <w:pPr>
+        <w:numPr>
+          <w:ilvl w:val="0"/>
+          <w:numId w:val="1034"/>
+        </w:numPr>
+      </w:pPr>
+      <w:r>
+        <w:t xml:space="preserve">[2012-present]</w:t>
+      </w:r>
+      <w:r>
+        <w:t xml:space="preserve"> </w:t>
+      </w:r>
+      <w:r>
+        <w:rPr>
+          <w:bCs/>
+          <w:b/>
+        </w:rPr>
+        <w:t xml:space="preserve">Peer Reviewer</w:t>
+      </w:r>
+    </w:p>
+    <w:p>
+      <w:pPr>
+        <w:numPr>
+          <w:ilvl w:val="1"/>
+          <w:numId w:val="1036"/>
+        </w:numPr>
+        <w:pStyle w:val="Compact"/>
+      </w:pPr>
+      <w:r>
         <w:t xml:space="preserve">Reviewed submitted manuscripts at</w:t>
       </w:r>
       <w:r>
@@ -4417,7 +4459,7 @@
       <w:pPr>
         <w:numPr>
           <w:ilvl w:val="0"/>
-          <w:numId w:val="1033"/>
+          <w:numId w:val="1034"/>
         </w:numPr>
       </w:pPr>
       <w:r>
@@ -4432,72 +4474,6 @@
           <w:b/>
         </w:rPr>
         <w:t xml:space="preserve">Software Carpentry Curriculum Advisory Committee</w:t>
-      </w:r>
-    </w:p>
-    <w:p>
-      <w:pPr>
-        <w:numPr>
-          <w:ilvl w:val="1"/>
-          <w:numId w:val="1036"/>
-        </w:numPr>
-        <w:pStyle w:val="Compact"/>
-      </w:pPr>
-      <w:r>
-        <w:t xml:space="preserve">[2022-2023] Committee Chair</w:t>
-      </w:r>
-    </w:p>
-    <w:p>
-      <w:pPr>
-        <w:numPr>
-          <w:ilvl w:val="0"/>
-          <w:numId w:val="1033"/>
-        </w:numPr>
-      </w:pPr>
-      <w:r>
-        <w:t xml:space="preserve">[2019]</w:t>
-      </w:r>
-      <w:r>
-        <w:t xml:space="preserve"> </w:t>
-      </w:r>
-      <w:r>
-        <w:rPr>
-          <w:bCs/>
-          <w:b/>
-        </w:rPr>
-        <w:t xml:space="preserve">UCSF Library Reproducibility for Biomedical Researchers</w:t>
-      </w:r>
-      <w:r>
-        <w:t xml:space="preserve"> </w:t>
-      </w:r>
-      <w:r>
-        <w:t xml:space="preserve">panelist</w:t>
-      </w:r>
-    </w:p>
-    <w:p>
-      <w:pPr>
-        <w:numPr>
-          <w:ilvl w:val="0"/>
-          <w:numId w:val="1033"/>
-        </w:numPr>
-      </w:pPr>
-      <w:r>
-        <w:t xml:space="preserve">[2016-2018]</w:t>
-      </w:r>
-      <w:r>
-        <w:t xml:space="preserve"> </w:t>
-      </w:r>
-      <w:r>
-        <w:rPr>
-          <w:bCs/>
-          <w:b/>
-        </w:rPr>
-        <w:t xml:space="preserve">University of Michigan Software Carpentry</w:t>
-      </w:r>
-      <w:r>
-        <w:t xml:space="preserve"> </w:t>
-      </w:r>
-      <w:r>
-        <w:t xml:space="preserve">group member</w:t>
       </w:r>
     </w:p>
     <w:p>
@@ -4509,34 +4485,61 @@
         <w:pStyle w:val="Compact"/>
       </w:pPr>
       <w:r>
-        <w:t xml:space="preserve">Actively involved in developing a community of Software and Data</w:t>
-      </w:r>
-      <w:r>
-        <w:t xml:space="preserve"> </w:t>
-      </w:r>
-      <w:r>
-        <w:t xml:space="preserve">Carpentry instructors, learners, and advocates</w:t>
-      </w:r>
-    </w:p>
-    <w:p>
-      <w:pPr>
-        <w:numPr>
-          <w:ilvl w:val="0"/>
-          <w:numId w:val="1033"/>
-        </w:numPr>
-      </w:pPr>
-      <w:r>
-        <w:t xml:space="preserve">[2017]</w:t>
-      </w:r>
-      <w:r>
-        <w:t xml:space="preserve"> </w:t>
-      </w:r>
-      <w:r>
-        <w:rPr>
-          <w:bCs/>
-          <w:b/>
-        </w:rPr>
-        <w:t xml:space="preserve">Models: At the Intersection of Data and Discovery.</w:t>
+        <w:t xml:space="preserve">[2022-2023] Committee Chair</w:t>
+      </w:r>
+    </w:p>
+    <w:p>
+      <w:pPr>
+        <w:numPr>
+          <w:ilvl w:val="0"/>
+          <w:numId w:val="1034"/>
+        </w:numPr>
+      </w:pPr>
+      <w:r>
+        <w:t xml:space="preserve">[2019]</w:t>
+      </w:r>
+      <w:r>
+        <w:t xml:space="preserve"> </w:t>
+      </w:r>
+      <w:r>
+        <w:rPr>
+          <w:bCs/>
+          <w:b/>
+        </w:rPr>
+        <w:t xml:space="preserve">UCSF Library Reproducibility for Biomedical Researchers</w:t>
+      </w:r>
+      <w:r>
+        <w:t xml:space="preserve"> </w:t>
+      </w:r>
+      <w:r>
+        <w:t xml:space="preserve">panelist</w:t>
+      </w:r>
+    </w:p>
+    <w:p>
+      <w:pPr>
+        <w:numPr>
+          <w:ilvl w:val="0"/>
+          <w:numId w:val="1034"/>
+        </w:numPr>
+      </w:pPr>
+      <w:r>
+        <w:t xml:space="preserve">[2016-2018]</w:t>
+      </w:r>
+      <w:r>
+        <w:t xml:space="preserve"> </w:t>
+      </w:r>
+      <w:r>
+        <w:rPr>
+          <w:bCs/>
+          <w:b/>
+        </w:rPr>
+        <w:t xml:space="preserve">University of Michigan Software Carpentry</w:t>
+      </w:r>
+      <w:r>
+        <w:t xml:space="preserve"> </w:t>
+      </w:r>
+      <w:r>
+        <w:t xml:space="preserve">group member</w:t>
       </w:r>
     </w:p>
     <w:p>
@@ -4548,70 +4551,34 @@
         <w:pStyle w:val="Compact"/>
       </w:pPr>
       <w:r>
-        <w:t xml:space="preserve">Collaborated in proposing a meeting for the directors</w:t>
-      </w:r>
-      <w:r>
-        <w:t xml:space="preserve"> </w:t>
-      </w:r>
-      <w:r>
-        <w:t xml:space="preserve">and students of the Burroughs Wellcome Fund’s Institutional Program</w:t>
-      </w:r>
-      <w:r>
-        <w:t xml:space="preserve"> </w:t>
-      </w:r>
-      <w:r>
-        <w:t xml:space="preserve">Unifying Population and Laboratory Based Sciences</w:t>
-      </w:r>
-    </w:p>
-    <w:p>
-      <w:pPr>
-        <w:numPr>
-          <w:ilvl w:val="1"/>
-          <w:numId w:val="1038"/>
-        </w:numPr>
-        <w:pStyle w:val="Compact"/>
-      </w:pPr>
-      <w:r>
-        <w:t xml:space="preserve">Held at the University of Michigan</w:t>
-      </w:r>
-    </w:p>
-    <w:p>
-      <w:pPr>
-        <w:numPr>
-          <w:ilvl w:val="1"/>
-          <w:numId w:val="1038"/>
-        </w:numPr>
-        <w:pStyle w:val="Compact"/>
-      </w:pPr>
-      <w:r>
-        <w:t xml:space="preserve">$150,000 budget</w:t>
-      </w:r>
-    </w:p>
-    <w:p>
-      <w:pPr>
-        <w:numPr>
-          <w:ilvl w:val="0"/>
-          <w:numId w:val="1033"/>
-        </w:numPr>
-      </w:pPr>
-      <w:r>
-        <w:t xml:space="preserve">[2016-2017]</w:t>
-      </w:r>
-      <w:r>
-        <w:t xml:space="preserve"> </w:t>
-      </w:r>
-      <w:r>
-        <w:rPr>
-          <w:bCs/>
-          <w:b/>
-        </w:rPr>
-        <w:t xml:space="preserve">Ecology and Evolutionary Biology Statistics Office Hours</w:t>
-      </w:r>
-      <w:r>
-        <w:t xml:space="preserve"> </w:t>
-      </w:r>
-      <w:r>
-        <w:t xml:space="preserve">organizer</w:t>
+        <w:t xml:space="preserve">Actively involved in developing a community of Software and Data</w:t>
+      </w:r>
+      <w:r>
+        <w:t xml:space="preserve"> </w:t>
+      </w:r>
+      <w:r>
+        <w:t xml:space="preserve">Carpentry instructors, learners, and advocates</w:t>
+      </w:r>
+    </w:p>
+    <w:p>
+      <w:pPr>
+        <w:numPr>
+          <w:ilvl w:val="0"/>
+          <w:numId w:val="1034"/>
+        </w:numPr>
+      </w:pPr>
+      <w:r>
+        <w:t xml:space="preserve">[2017]</w:t>
+      </w:r>
+      <w:r>
+        <w:t xml:space="preserve"> </w:t>
+      </w:r>
+      <w:r>
+        <w:rPr>
+          <w:bCs/>
+          <w:b/>
+        </w:rPr>
+        <w:t xml:space="preserve">Models: At the Intersection of Data and Discovery.</w:t>
       </w:r>
     </w:p>
     <w:p>
@@ -4623,6 +4590,81 @@
         <w:pStyle w:val="Compact"/>
       </w:pPr>
       <w:r>
+        <w:t xml:space="preserve">Collaborated in proposing a meeting for the directors</w:t>
+      </w:r>
+      <w:r>
+        <w:t xml:space="preserve"> </w:t>
+      </w:r>
+      <w:r>
+        <w:t xml:space="preserve">and students of the Burroughs Wellcome Fund’s Institutional Program</w:t>
+      </w:r>
+      <w:r>
+        <w:t xml:space="preserve"> </w:t>
+      </w:r>
+      <w:r>
+        <w:t xml:space="preserve">Unifying Population and Laboratory Based Sciences</w:t>
+      </w:r>
+    </w:p>
+    <w:p>
+      <w:pPr>
+        <w:numPr>
+          <w:ilvl w:val="1"/>
+          <w:numId w:val="1039"/>
+        </w:numPr>
+        <w:pStyle w:val="Compact"/>
+      </w:pPr>
+      <w:r>
+        <w:t xml:space="preserve">Held at the University of Michigan</w:t>
+      </w:r>
+    </w:p>
+    <w:p>
+      <w:pPr>
+        <w:numPr>
+          <w:ilvl w:val="1"/>
+          <w:numId w:val="1039"/>
+        </w:numPr>
+        <w:pStyle w:val="Compact"/>
+      </w:pPr>
+      <w:r>
+        <w:t xml:space="preserve">$150,000 budget</w:t>
+      </w:r>
+    </w:p>
+    <w:p>
+      <w:pPr>
+        <w:numPr>
+          <w:ilvl w:val="0"/>
+          <w:numId w:val="1034"/>
+        </w:numPr>
+      </w:pPr>
+      <w:r>
+        <w:t xml:space="preserve">[2016-2017]</w:t>
+      </w:r>
+      <w:r>
+        <w:t xml:space="preserve"> </w:t>
+      </w:r>
+      <w:r>
+        <w:rPr>
+          <w:bCs/>
+          <w:b/>
+        </w:rPr>
+        <w:t xml:space="preserve">Ecology and Evolutionary Biology Statistics Office Hours</w:t>
+      </w:r>
+      <w:r>
+        <w:t xml:space="preserve"> </w:t>
+      </w:r>
+      <w:r>
+        <w:t xml:space="preserve">organizer</w:t>
+      </w:r>
+    </w:p>
+    <w:p>
+      <w:pPr>
+        <w:numPr>
+          <w:ilvl w:val="1"/>
+          <w:numId w:val="1040"/>
+        </w:numPr>
+        <w:pStyle w:val="Compact"/>
+      </w:pPr>
+      <w:r>
         <w:t xml:space="preserve">Co-founded and organized monthly statistics help sessions for graduate</w:t>
       </w:r>
       <w:r>
@@ -4636,7 +4678,7 @@
       <w:pPr>
         <w:numPr>
           <w:ilvl w:val="0"/>
-          <w:numId w:val="1033"/>
+          <w:numId w:val="1034"/>
         </w:numPr>
       </w:pPr>
       <w:r>
@@ -4669,7 +4711,7 @@
       <w:pPr>
         <w:numPr>
           <w:ilvl w:val="0"/>
-          <w:numId w:val="1033"/>
+          <w:numId w:val="1034"/>
         </w:numPr>
       </w:pPr>
       <w:r>
@@ -4696,7 +4738,7 @@
       <w:pPr>
         <w:numPr>
           <w:ilvl w:val="0"/>
-          <w:numId w:val="1033"/>
+          <w:numId w:val="1034"/>
         </w:numPr>
       </w:pPr>
       <w:r>
@@ -4729,7 +4771,7 @@
       <w:pPr>
         <w:numPr>
           <w:ilvl w:val="0"/>
-          <w:numId w:val="1033"/>
+          <w:numId w:val="1034"/>
         </w:numPr>
       </w:pPr>
       <w:r>
@@ -4764,7 +4806,7 @@
         <w:t xml:space="preserve">workshop team</w:t>
       </w:r>
     </w:p>
-    <w:bookmarkEnd w:id="69"/>
+    <w:bookmarkEnd w:id="70"/>
     <w:sectPr/>
   </w:body>
 </w:document>
@@ -5065,6 +5107,9 @@
     <w:abstractNumId w:val="991"/>
   </w:num>
   <w:num w:numId="1039">
+    <w:abstractNumId w:val="991"/>
+  </w:num>
+  <w:num w:numId="1040">
     <w:abstractNumId w:val="991"/>
   </w:num>
 </w:numbering>

</xml_diff>